<commit_message>
Added updated copy of Sage300SDK_GenericInquiryConfigurationTutorial.docx to \docs\utilities\ folder Updated \bin\utilities\readme.md (Removed unused location for MergeISVProject.exe) Update Sage300InquiryConfigurationGenerator program (No longer using 'Inquiry' option, removed from UI) Updated Sage300SDK_InquiryConfigurationGeneratorUtility.docx to reflect removal of 'Inquiry' option.
</commit_message>
<xml_diff>
--- a/docs/utilities/Sage300SDK_InquiryConfigurationGeneratorUtility.docx
+++ b/docs/utilities/Sage300SDK_InquiryConfigurationGeneratorUtility.docx
@@ -765,9 +765,9 @@
           <w:noProof/>
         </w:rPr>
         <w:drawing>
-          <wp:inline distT="0" distB="0" distL="0" distR="0" wp14:anchorId="1383BBB1" wp14:editId="31C4EE41">
-            <wp:extent cx="6035040" cy="5198804"/>
-            <wp:effectExtent l="0" t="0" r="3810" b="1905"/>
+          <wp:inline distT="0" distB="0" distL="0" distR="0" wp14:anchorId="1383BBB1" wp14:editId="11F6EB74">
+            <wp:extent cx="5964072" cy="5138651"/>
+            <wp:effectExtent l="0" t="0" r="0" b="5080"/>
             <wp:docPr id="5" name="Picture 5"/>
             <wp:cNvGraphicFramePr>
               <a:graphicFrameLocks xmlns:a="http://schemas.openxmlformats.org/drawingml/2006/main" noChangeAspect="1"/>
@@ -789,7 +789,6 @@
                         </a:ext>
                       </a:extLst>
                     </a:blip>
-                    <a:srcRect/>
                     <a:stretch>
                       <a:fillRect/>
                     </a:stretch>
@@ -797,7 +796,7 @@
                   <pic:spPr bwMode="auto">
                     <a:xfrm>
                       <a:off x="0" y="0"/>
-                      <a:ext cx="6045052" cy="5207429"/>
+                      <a:ext cx="5995632" cy="5165843"/>
                     </a:xfrm>
                     <a:prstGeom prst="rect">
                       <a:avLst/>
@@ -1286,7 +1285,21 @@
               <w:pStyle w:val="SAGEBodyText"/>
             </w:pPr>
             <w:r>
-              <w:t>Select ‘Adhoc’, ‘CRM’, or ‘Inquiry’ to specify which type of configuration to target.</w:t>
+              <w:t>Select ‘Adhoc’</w:t>
+            </w:r>
+            <w:r>
+              <w:t xml:space="preserve"> or</w:t>
+            </w:r>
+            <w:r>
+              <w:t xml:space="preserve"> ‘CRM’</w:t>
+            </w:r>
+            <w:r>
+              <w:t xml:space="preserve"> </w:t>
+            </w:r>
+            <w:bookmarkStart w:id="3" w:name="_GoBack"/>
+            <w:bookmarkEnd w:id="3"/>
+            <w:r>
+              <w:t>to specify which type of configuration to target.</w:t>
             </w:r>
           </w:p>
         </w:tc>
@@ -1839,7 +1852,7 @@
         <w:pStyle w:val="SAGEHeading1"/>
         <w:framePr w:wrap="around"/>
       </w:pPr>
-      <w:bookmarkStart w:id="3" w:name="_Toc528664248"/>
+      <w:bookmarkStart w:id="4" w:name="_Toc528664248"/>
       <w:r>
         <w:lastRenderedPageBreak/>
         <w:t>P</w:t>
@@ -1853,8 +1866,6 @@
       <w:r>
         <w:t>utput</w:t>
       </w:r>
-      <w:bookmarkStart w:id="4" w:name="_GoBack"/>
-      <w:bookmarkEnd w:id="3"/>
       <w:bookmarkEnd w:id="4"/>
     </w:p>
     <w:p>
@@ -2771,7 +2782,7 @@
         <v:path o:extrusionok="f" gradientshapeok="t" o:connecttype="rect"/>
         <o:lock v:ext="edit" aspectratio="t"/>
       </v:shapetype>
-      <v:shape id="_x0000_i1030" type="#_x0000_t75" style="width:20.25pt;height:20.25pt" o:bullet="t">
+      <v:shape id="_x0000_i1199" type="#_x0000_t75" style="width:20.4pt;height:20.4pt" o:bullet="t">
         <v:imagedata r:id="rId1" o:title="clip_image001"/>
       </v:shape>
     </w:pict>
@@ -22851,7 +22862,7 @@
 </file>
 
 <file path=customXml/itemProps1.xml><?xml version="1.0" encoding="utf-8"?>
-<ds:datastoreItem xmlns:ds="http://schemas.openxmlformats.org/officeDocument/2006/customXml" ds:itemID="{8616A887-DBD9-44A8-9319-8B4AA6B3CC0C}">
+<ds:datastoreItem xmlns:ds="http://schemas.openxmlformats.org/officeDocument/2006/customXml" ds:itemID="{BA432AD4-7639-4A52-B1F0-AFE338CD77F6}">
   <ds:schemaRefs>
     <ds:schemaRef ds:uri="http://schemas.openxmlformats.org/officeDocument/2006/bibliography"/>
   </ds:schemaRefs>

</xml_diff>

<commit_message>
Updated UI to include fields for 'Control Parameter Definition File' and 'Override Presentation List' Updated instruction document for the newly added fields documented above. Added custom Message Box code Logging to status window now done via BackgroundWorker Re-added 'Inquiry' option
</commit_message>
<xml_diff>
--- a/docs/utilities/Sage300SDK_InquiryConfigurationGeneratorUtility.docx
+++ b/docs/utilities/Sage300SDK_InquiryConfigurationGeneratorUtility.docx
@@ -51,7 +51,7 @@
         <w:pStyle w:val="SAGETitleDate"/>
       </w:pPr>
       <w:r>
-        <w:t>October</w:t>
+        <w:t>November</w:t>
       </w:r>
       <w:r>
         <w:t xml:space="preserve"> 2018</w:t>
@@ -469,10 +469,8 @@
         <w:lastRenderedPageBreak/>
         <w:t>Overview</w:t>
       </w:r>
-      <w:bookmarkStart w:id="2" w:name="_GoBack"/>
       <w:bookmarkEnd w:id="0"/>
       <w:bookmarkEnd w:id="1"/>
-      <w:bookmarkEnd w:id="2"/>
       <w:r>
         <w:fldChar w:fldCharType="begin"/>
       </w:r>
@@ -709,12 +707,12 @@
         <w:pStyle w:val="SAGEHeading1"/>
         <w:framePr w:h="1936" w:hRule="exact" w:wrap="around"/>
       </w:pPr>
-      <w:bookmarkStart w:id="3" w:name="_Toc528664247"/>
+      <w:bookmarkStart w:id="2" w:name="_Toc528664247"/>
       <w:r>
         <w:lastRenderedPageBreak/>
         <w:t>Usage</w:t>
       </w:r>
-      <w:bookmarkEnd w:id="3"/>
+      <w:bookmarkEnd w:id="2"/>
     </w:p>
     <w:p>
       <w:pPr>
@@ -834,10 +832,10 @@
           <w:noProof/>
         </w:rPr>
         <w:drawing>
-          <wp:inline distT="0" distB="0" distL="0" distR="0" wp14:anchorId="1383BBB1" wp14:editId="11F6EB74">
-            <wp:extent cx="5964072" cy="5138651"/>
+          <wp:inline distT="0" distB="0" distL="0" distR="0" wp14:anchorId="7BD81B8A" wp14:editId="1F9CB1E3">
+            <wp:extent cx="6082748" cy="5081405"/>
             <wp:effectExtent l="0" t="0" r="0" b="5080"/>
-            <wp:docPr id="5" name="Picture 5"/>
+            <wp:docPr id="3" name="Picture 3"/>
             <wp:cNvGraphicFramePr>
               <a:graphicFrameLocks xmlns:a="http://schemas.openxmlformats.org/drawingml/2006/main" noChangeAspect="1"/>
             </wp:cNvGraphicFramePr>
@@ -845,7 +843,7 @@
               <a:graphicData uri="http://schemas.openxmlformats.org/drawingml/2006/picture">
                 <pic:pic xmlns:pic="http://schemas.openxmlformats.org/drawingml/2006/picture">
                   <pic:nvPicPr>
-                    <pic:cNvPr id="0" name="Picture 4"/>
+                    <pic:cNvPr id="0" name="Picture 2"/>
                     <pic:cNvPicPr>
                       <a:picLocks noChangeAspect="1" noChangeArrowheads="1"/>
                     </pic:cNvPicPr>
@@ -858,6 +856,7 @@
                         </a:ext>
                       </a:extLst>
                     </a:blip>
+                    <a:srcRect/>
                     <a:stretch>
                       <a:fillRect/>
                     </a:stretch>
@@ -865,7 +864,7 @@
                   <pic:spPr bwMode="auto">
                     <a:xfrm>
                       <a:off x="0" y="0"/>
-                      <a:ext cx="5995632" cy="5165843"/>
+                      <a:ext cx="6102731" cy="5098098"/>
                     </a:xfrm>
                     <a:prstGeom prst="rect">
                       <a:avLst/>
@@ -881,6 +880,8 @@
           </wp:inline>
         </w:drawing>
       </w:r>
+      <w:bookmarkStart w:id="3" w:name="_GoBack"/>
+      <w:bookmarkEnd w:id="3"/>
     </w:p>
     <w:p>
       <w:pPr>
@@ -908,32 +909,39 @@
     </w:p>
     <w:tbl>
       <w:tblPr>
-        <w:tblStyle w:val="TableGrid"/>
+        <w:tblStyle w:val="PlainTable1"/>
         <w:tblW w:w="0" w:type="auto"/>
         <w:tblLook w:val="04A0" w:firstRow="1" w:lastRow="0" w:firstColumn="1" w:lastColumn="0" w:noHBand="0" w:noVBand="1"/>
       </w:tblPr>
       <w:tblGrid>
         <w:gridCol w:w="895"/>
-        <w:gridCol w:w="2250"/>
-        <w:gridCol w:w="6063"/>
+        <w:gridCol w:w="1800"/>
+        <w:gridCol w:w="6513"/>
       </w:tblGrid>
       <w:tr>
+        <w:trPr>
+          <w:cnfStyle w:val="100000000000" w:firstRow="1" w:lastRow="0" w:firstColumn="0" w:lastColumn="0" w:oddVBand="0" w:evenVBand="0" w:oddHBand="0" w:evenHBand="0" w:firstRowFirstColumn="0" w:firstRowLastColumn="0" w:lastRowFirstColumn="0" w:lastRowLastColumn="0"/>
+        </w:trPr>
         <w:tc>
           <w:tcPr>
+            <w:cnfStyle w:val="001000000000" w:firstRow="0" w:lastRow="0" w:firstColumn="1" w:lastColumn="0" w:oddVBand="0" w:evenVBand="0" w:oddHBand="0" w:evenHBand="0" w:firstRowFirstColumn="0" w:firstRowLastColumn="0" w:lastRowFirstColumn="0" w:lastRowLastColumn="0"/>
             <w:tcW w:w="895" w:type="dxa"/>
-            <w:shd w:val="clear" w:color="auto" w:fill="DCDDDB" w:themeFill="background2"/>
+            <w:shd w:val="clear" w:color="auto" w:fill="70AD47"/>
           </w:tcPr>
           <w:p>
             <w:pPr>
               <w:pStyle w:val="SAGEBodyText"/>
               <w:jc w:val="center"/>
               <w:rPr>
-                <w:b/>
+                <w:b w:val="0"/>
+                <w:color w:val="FFFFFF" w:themeColor="background1"/>
+                <w:sz w:val="18"/>
               </w:rPr>
             </w:pPr>
             <w:r>
               <w:rPr>
-                <w:b/>
+                <w:color w:val="FFFFFF" w:themeColor="background1"/>
+                <w:sz w:val="18"/>
               </w:rPr>
               <w:lastRenderedPageBreak/>
               <w:t>Item</w:t>
@@ -942,19 +950,23 @@
         </w:tc>
         <w:tc>
           <w:tcPr>
-            <w:tcW w:w="2250" w:type="dxa"/>
-            <w:shd w:val="clear" w:color="auto" w:fill="DCDDDB" w:themeFill="background2"/>
+            <w:tcW w:w="1800" w:type="dxa"/>
+            <w:shd w:val="clear" w:color="auto" w:fill="70AD47"/>
           </w:tcPr>
           <w:p>
             <w:pPr>
               <w:pStyle w:val="SAGEBodyText"/>
+              <w:cnfStyle w:val="100000000000" w:firstRow="1" w:lastRow="0" w:firstColumn="0" w:lastColumn="0" w:oddVBand="0" w:evenVBand="0" w:oddHBand="0" w:evenHBand="0" w:firstRowFirstColumn="0" w:firstRowLastColumn="0" w:lastRowFirstColumn="0" w:lastRowLastColumn="0"/>
               <w:rPr>
-                <w:b/>
+                <w:b w:val="0"/>
+                <w:color w:val="FFFFFF" w:themeColor="background1"/>
+                <w:sz w:val="18"/>
               </w:rPr>
             </w:pPr>
             <w:r>
               <w:rPr>
-                <w:b/>
+                <w:color w:val="FFFFFF" w:themeColor="background1"/>
+                <w:sz w:val="18"/>
               </w:rPr>
               <w:t>Name</w:t>
             </w:r>
@@ -962,19 +974,23 @@
         </w:tc>
         <w:tc>
           <w:tcPr>
-            <w:tcW w:w="6063" w:type="dxa"/>
-            <w:shd w:val="clear" w:color="auto" w:fill="DCDDDB" w:themeFill="background2"/>
+            <w:tcW w:w="6513" w:type="dxa"/>
+            <w:shd w:val="clear" w:color="auto" w:fill="70AD47"/>
           </w:tcPr>
           <w:p>
             <w:pPr>
               <w:pStyle w:val="SAGEBodyText"/>
+              <w:cnfStyle w:val="100000000000" w:firstRow="1" w:lastRow="0" w:firstColumn="0" w:lastColumn="0" w:oddVBand="0" w:evenVBand="0" w:oddHBand="0" w:evenHBand="0" w:firstRowFirstColumn="0" w:firstRowLastColumn="0" w:lastRowFirstColumn="0" w:lastRowLastColumn="0"/>
               <w:rPr>
-                <w:b/>
+                <w:b w:val="0"/>
+                <w:color w:val="FFFFFF" w:themeColor="background1"/>
+                <w:sz w:val="18"/>
               </w:rPr>
             </w:pPr>
             <w:r>
               <w:rPr>
-                <w:b/>
+                <w:color w:val="FFFFFF" w:themeColor="background1"/>
+                <w:sz w:val="18"/>
               </w:rPr>
               <w:t>Description</w:t>
             </w:r>
@@ -982,48 +998,78 @@
         </w:tc>
       </w:tr>
       <w:tr>
+        <w:trPr>
+          <w:cnfStyle w:val="000000100000" w:firstRow="0" w:lastRow="0" w:firstColumn="0" w:lastColumn="0" w:oddVBand="0" w:evenVBand="0" w:oddHBand="1" w:evenHBand="0" w:firstRowFirstColumn="0" w:firstRowLastColumn="0" w:lastRowFirstColumn="0" w:lastRowLastColumn="0"/>
+        </w:trPr>
         <w:tc>
           <w:tcPr>
+            <w:cnfStyle w:val="001000000000" w:firstRow="0" w:lastRow="0" w:firstColumn="1" w:lastColumn="0" w:oddVBand="0" w:evenVBand="0" w:oddHBand="0" w:evenHBand="0" w:firstRowFirstColumn="0" w:firstRowLastColumn="0" w:lastRowFirstColumn="0" w:lastRowLastColumn="0"/>
             <w:tcW w:w="895" w:type="dxa"/>
           </w:tcPr>
           <w:p>
             <w:pPr>
               <w:pStyle w:val="SAGEBodyText"/>
               <w:jc w:val="center"/>
+              <w:rPr>
+                <w:sz w:val="18"/>
+              </w:rPr>
             </w:pPr>
             <w:r>
+              <w:rPr>
+                <w:sz w:val="18"/>
+              </w:rPr>
               <w:t>1</w:t>
             </w:r>
           </w:p>
         </w:tc>
         <w:tc>
           <w:tcPr>
-            <w:tcW w:w="2250" w:type="dxa"/>
+            <w:tcW w:w="1800" w:type="dxa"/>
           </w:tcPr>
           <w:p>
             <w:pPr>
               <w:pStyle w:val="SAGEBodyText"/>
+              <w:cnfStyle w:val="000000100000" w:firstRow="0" w:lastRow="0" w:firstColumn="0" w:lastColumn="0" w:oddVBand="0" w:evenVBand="0" w:oddHBand="1" w:evenHBand="0" w:firstRowFirstColumn="0" w:firstRowLastColumn="0" w:lastRowFirstColumn="0" w:lastRowLastColumn="0"/>
+              <w:rPr>
+                <w:sz w:val="18"/>
+              </w:rPr>
             </w:pPr>
             <w:r>
+              <w:rPr>
+                <w:sz w:val="18"/>
+              </w:rPr>
               <w:t>User</w:t>
             </w:r>
           </w:p>
         </w:tc>
         <w:tc>
           <w:tcPr>
-            <w:tcW w:w="6063" w:type="dxa"/>
+            <w:tcW w:w="6513" w:type="dxa"/>
           </w:tcPr>
           <w:p>
             <w:pPr>
               <w:pStyle w:val="SAGEBodyText"/>
+              <w:cnfStyle w:val="000000100000" w:firstRow="0" w:lastRow="0" w:firstColumn="0" w:lastColumn="0" w:oddVBand="0" w:evenVBand="0" w:oddHBand="1" w:evenHBand="0" w:firstRowFirstColumn="0" w:firstRowLastColumn="0" w:lastRowFirstColumn="0" w:lastRowLastColumn="0"/>
+              <w:rPr>
+                <w:sz w:val="18"/>
+              </w:rPr>
             </w:pPr>
             <w:r>
+              <w:rPr>
+                <w:sz w:val="18"/>
+              </w:rPr>
               <w:t>Enter the English langu</w:t>
             </w:r>
             <w:r>
+              <w:rPr>
+                <w:sz w:val="18"/>
+              </w:rPr>
               <w:t>a</w:t>
             </w:r>
             <w:r>
+              <w:rPr>
+                <w:sz w:val="18"/>
+              </w:rPr>
               <w:t>ge username for Sage 300.</w:t>
             </w:r>
           </w:p>
@@ -1032,82 +1078,127 @@
       <w:tr>
         <w:tc>
           <w:tcPr>
+            <w:cnfStyle w:val="001000000000" w:firstRow="0" w:lastRow="0" w:firstColumn="1" w:lastColumn="0" w:oddVBand="0" w:evenVBand="0" w:oddHBand="0" w:evenHBand="0" w:firstRowFirstColumn="0" w:firstRowLastColumn="0" w:lastRowFirstColumn="0" w:lastRowLastColumn="0"/>
             <w:tcW w:w="895" w:type="dxa"/>
           </w:tcPr>
           <w:p>
             <w:pPr>
               <w:pStyle w:val="SAGEBodyText"/>
               <w:jc w:val="center"/>
+              <w:rPr>
+                <w:sz w:val="18"/>
+              </w:rPr>
             </w:pPr>
             <w:r>
+              <w:rPr>
+                <w:sz w:val="18"/>
+              </w:rPr>
               <w:t>2</w:t>
             </w:r>
           </w:p>
         </w:tc>
         <w:tc>
           <w:tcPr>
-            <w:tcW w:w="2250" w:type="dxa"/>
+            <w:tcW w:w="1800" w:type="dxa"/>
           </w:tcPr>
           <w:p>
             <w:pPr>
               <w:pStyle w:val="SAGEBodyText"/>
+              <w:cnfStyle w:val="000000000000" w:firstRow="0" w:lastRow="0" w:firstColumn="0" w:lastColumn="0" w:oddVBand="0" w:evenVBand="0" w:oddHBand="0" w:evenHBand="0" w:firstRowFirstColumn="0" w:firstRowLastColumn="0" w:lastRowFirstColumn="0" w:lastRowLastColumn="0"/>
+              <w:rPr>
+                <w:sz w:val="18"/>
+              </w:rPr>
             </w:pPr>
             <w:r>
+              <w:rPr>
+                <w:sz w:val="18"/>
+              </w:rPr>
               <w:t>Password</w:t>
             </w:r>
           </w:p>
         </w:tc>
         <w:tc>
           <w:tcPr>
-            <w:tcW w:w="6063" w:type="dxa"/>
+            <w:tcW w:w="6513" w:type="dxa"/>
           </w:tcPr>
           <w:p>
             <w:pPr>
               <w:pStyle w:val="SAGEBodyText"/>
+              <w:cnfStyle w:val="000000000000" w:firstRow="0" w:lastRow="0" w:firstColumn="0" w:lastColumn="0" w:oddVBand="0" w:evenVBand="0" w:oddHBand="0" w:evenHBand="0" w:firstRowFirstColumn="0" w:firstRowLastColumn="0" w:lastRowFirstColumn="0" w:lastRowLastColumn="0"/>
+              <w:rPr>
+                <w:sz w:val="18"/>
+              </w:rPr>
             </w:pPr>
             <w:r>
+              <w:rPr>
+                <w:sz w:val="18"/>
+              </w:rPr>
               <w:t>Enter the English language password for Sage 300.</w:t>
             </w:r>
           </w:p>
         </w:tc>
       </w:tr>
       <w:tr>
+        <w:trPr>
+          <w:cnfStyle w:val="000000100000" w:firstRow="0" w:lastRow="0" w:firstColumn="0" w:lastColumn="0" w:oddVBand="0" w:evenVBand="0" w:oddHBand="1" w:evenHBand="0" w:firstRowFirstColumn="0" w:firstRowLastColumn="0" w:lastRowFirstColumn="0" w:lastRowLastColumn="0"/>
+        </w:trPr>
         <w:tc>
           <w:tcPr>
+            <w:cnfStyle w:val="001000000000" w:firstRow="0" w:lastRow="0" w:firstColumn="1" w:lastColumn="0" w:oddVBand="0" w:evenVBand="0" w:oddHBand="0" w:evenHBand="0" w:firstRowFirstColumn="0" w:firstRowLastColumn="0" w:lastRowFirstColumn="0" w:lastRowLastColumn="0"/>
             <w:tcW w:w="895" w:type="dxa"/>
           </w:tcPr>
           <w:p>
             <w:pPr>
               <w:pStyle w:val="SAGEBodyText"/>
               <w:jc w:val="center"/>
+              <w:rPr>
+                <w:sz w:val="18"/>
+              </w:rPr>
             </w:pPr>
             <w:r>
+              <w:rPr>
+                <w:sz w:val="18"/>
+              </w:rPr>
               <w:t>3</w:t>
             </w:r>
           </w:p>
         </w:tc>
         <w:tc>
           <w:tcPr>
-            <w:tcW w:w="2250" w:type="dxa"/>
+            <w:tcW w:w="1800" w:type="dxa"/>
           </w:tcPr>
           <w:p>
             <w:pPr>
               <w:pStyle w:val="SAGEBodyText"/>
+              <w:cnfStyle w:val="000000100000" w:firstRow="0" w:lastRow="0" w:firstColumn="0" w:lastColumn="0" w:oddVBand="0" w:evenVBand="0" w:oddHBand="1" w:evenHBand="0" w:firstRowFirstColumn="0" w:firstRowLastColumn="0" w:lastRowFirstColumn="0" w:lastRowLastColumn="0"/>
+              <w:rPr>
+                <w:sz w:val="18"/>
+              </w:rPr>
             </w:pPr>
             <w:r>
+              <w:rPr>
+                <w:sz w:val="18"/>
+              </w:rPr>
               <w:t>Company</w:t>
             </w:r>
           </w:p>
         </w:tc>
         <w:tc>
           <w:tcPr>
-            <w:tcW w:w="6063" w:type="dxa"/>
+            <w:tcW w:w="6513" w:type="dxa"/>
           </w:tcPr>
           <w:p>
             <w:pPr>
               <w:pStyle w:val="SAGEBodyText"/>
+              <w:cnfStyle w:val="000000100000" w:firstRow="0" w:lastRow="0" w:firstColumn="0" w:lastColumn="0" w:oddVBand="0" w:evenVBand="0" w:oddHBand="1" w:evenHBand="0" w:firstRowFirstColumn="0" w:firstRowLastColumn="0" w:lastRowFirstColumn="0" w:lastRowLastColumn="0"/>
+              <w:rPr>
+                <w:sz w:val="18"/>
+              </w:rPr>
             </w:pPr>
             <w:r>
+              <w:rPr>
+                <w:sz w:val="18"/>
+              </w:rPr>
               <w:t>Enter the Company name for Sage 300, for example, ‘SAMLTD’</w:t>
             </w:r>
           </w:p>
@@ -1116,94 +1207,151 @@
       <w:tr>
         <w:tc>
           <w:tcPr>
+            <w:cnfStyle w:val="001000000000" w:firstRow="0" w:lastRow="0" w:firstColumn="1" w:lastColumn="0" w:oddVBand="0" w:evenVBand="0" w:oddHBand="0" w:evenHBand="0" w:firstRowFirstColumn="0" w:firstRowLastColumn="0" w:lastRowFirstColumn="0" w:lastRowLastColumn="0"/>
             <w:tcW w:w="895" w:type="dxa"/>
           </w:tcPr>
           <w:p>
             <w:pPr>
               <w:pStyle w:val="SAGEBodyText"/>
               <w:jc w:val="center"/>
+              <w:rPr>
+                <w:sz w:val="18"/>
+              </w:rPr>
             </w:pPr>
             <w:r>
+              <w:rPr>
+                <w:sz w:val="18"/>
+              </w:rPr>
               <w:t>4</w:t>
             </w:r>
           </w:p>
         </w:tc>
         <w:tc>
           <w:tcPr>
-            <w:tcW w:w="2250" w:type="dxa"/>
+            <w:tcW w:w="1800" w:type="dxa"/>
           </w:tcPr>
           <w:p>
             <w:pPr>
               <w:pStyle w:val="SAGEBodyText"/>
+              <w:cnfStyle w:val="000000000000" w:firstRow="0" w:lastRow="0" w:firstColumn="0" w:lastColumn="0" w:oddVBand="0" w:evenVBand="0" w:oddHBand="0" w:evenHBand="0" w:firstRowFirstColumn="0" w:firstRowLastColumn="0" w:lastRowFirstColumn="0" w:lastRowLastColumn="0"/>
+              <w:rPr>
+                <w:sz w:val="18"/>
+              </w:rPr>
             </w:pPr>
             <w:r>
+              <w:rPr>
+                <w:sz w:val="18"/>
+              </w:rPr>
               <w:t>Version</w:t>
             </w:r>
           </w:p>
         </w:tc>
         <w:tc>
           <w:tcPr>
-            <w:tcW w:w="6063" w:type="dxa"/>
+            <w:tcW w:w="6513" w:type="dxa"/>
           </w:tcPr>
           <w:p>
             <w:pPr>
               <w:pStyle w:val="SAGEBodyText"/>
+              <w:cnfStyle w:val="000000000000" w:firstRow="0" w:lastRow="0" w:firstColumn="0" w:lastColumn="0" w:oddVBand="0" w:evenVBand="0" w:oddHBand="0" w:evenHBand="0" w:firstRowFirstColumn="0" w:firstRowLastColumn="0" w:lastRowFirstColumn="0" w:lastRowLastColumn="0"/>
+              <w:rPr>
+                <w:sz w:val="18"/>
+              </w:rPr>
             </w:pPr>
             <w:r>
+              <w:rPr>
+                <w:sz w:val="18"/>
+              </w:rPr>
               <w:t>Enter the Version number for the installed version of Sage 300, for example, ‘66A’</w:t>
             </w:r>
           </w:p>
         </w:tc>
       </w:tr>
       <w:tr>
+        <w:trPr>
+          <w:cnfStyle w:val="000000100000" w:firstRow="0" w:lastRow="0" w:firstColumn="0" w:lastColumn="0" w:oddVBand="0" w:evenVBand="0" w:oddHBand="1" w:evenHBand="0" w:firstRowFirstColumn="0" w:firstRowLastColumn="0" w:lastRowFirstColumn="0" w:lastRowLastColumn="0"/>
+        </w:trPr>
         <w:tc>
           <w:tcPr>
+            <w:cnfStyle w:val="001000000000" w:firstRow="0" w:lastRow="0" w:firstColumn="1" w:lastColumn="0" w:oddVBand="0" w:evenVBand="0" w:oddHBand="0" w:evenHBand="0" w:firstRowFirstColumn="0" w:firstRowLastColumn="0" w:lastRowFirstColumn="0" w:lastRowLastColumn="0"/>
             <w:tcW w:w="895" w:type="dxa"/>
           </w:tcPr>
           <w:p>
             <w:pPr>
               <w:pStyle w:val="SAGEBodyText"/>
               <w:jc w:val="center"/>
+              <w:rPr>
+                <w:sz w:val="18"/>
+              </w:rPr>
             </w:pPr>
             <w:r>
+              <w:rPr>
+                <w:sz w:val="18"/>
+              </w:rPr>
               <w:t>5</w:t>
             </w:r>
           </w:p>
         </w:tc>
         <w:tc>
           <w:tcPr>
-            <w:tcW w:w="2250" w:type="dxa"/>
+            <w:tcW w:w="1800" w:type="dxa"/>
           </w:tcPr>
           <w:p>
             <w:pPr>
               <w:pStyle w:val="SAGEBodyText"/>
+              <w:cnfStyle w:val="000000100000" w:firstRow="0" w:lastRow="0" w:firstColumn="0" w:lastColumn="0" w:oddVBand="0" w:evenVBand="0" w:oddHBand="1" w:evenHBand="0" w:firstRowFirstColumn="0" w:firstRowLastColumn="0" w:lastRowFirstColumn="0" w:lastRowLastColumn="0"/>
+              <w:rPr>
+                <w:sz w:val="18"/>
+              </w:rPr>
             </w:pPr>
             <w:r>
+              <w:rPr>
+                <w:sz w:val="18"/>
+              </w:rPr>
               <w:t xml:space="preserve">Other </w:t>
             </w:r>
             <w:r>
+              <w:rPr>
+                <w:sz w:val="18"/>
+              </w:rPr>
               <w:t>Language</w:t>
             </w:r>
             <w:r>
+              <w:rPr>
+                <w:sz w:val="18"/>
+              </w:rPr>
               <w:t>s</w:t>
             </w:r>
           </w:p>
         </w:tc>
         <w:tc>
           <w:tcPr>
-            <w:tcW w:w="6063" w:type="dxa"/>
+            <w:tcW w:w="6513" w:type="dxa"/>
           </w:tcPr>
           <w:p>
             <w:pPr>
               <w:pStyle w:val="SAGEBodyText"/>
+              <w:cnfStyle w:val="000000100000" w:firstRow="0" w:lastRow="0" w:firstColumn="0" w:lastColumn="0" w:oddVBand="0" w:evenVBand="0" w:oddHBand="1" w:evenHBand="0" w:firstRowFirstColumn="0" w:firstRowLastColumn="0" w:lastRowFirstColumn="0" w:lastRowLastColumn="0"/>
+              <w:rPr>
+                <w:sz w:val="18"/>
+              </w:rPr>
             </w:pPr>
             <w:r>
+              <w:rPr>
+                <w:sz w:val="18"/>
+              </w:rPr>
               <w:t xml:space="preserve">This is the checkbox to instruct the application to include ‘French’ resources. If this checkbox is not checked, this </w:t>
             </w:r>
             <w:r>
+              <w:rPr>
+                <w:sz w:val="18"/>
+              </w:rPr>
               <w:t>language</w:t>
             </w:r>
             <w:r>
+              <w:rPr>
+                <w:sz w:val="18"/>
+              </w:rPr>
               <w:t xml:space="preserve"> will not be included. There are corresponding checkboxes for ‘Spanish’, ‘Chinese (Traditional)’ and ‘Chinese (Simplified)’.</w:t>
             </w:r>
           </w:p>
@@ -1212,106 +1360,175 @@
       <w:tr>
         <w:tc>
           <w:tcPr>
+            <w:cnfStyle w:val="001000000000" w:firstRow="0" w:lastRow="0" w:firstColumn="1" w:lastColumn="0" w:oddVBand="0" w:evenVBand="0" w:oddHBand="0" w:evenHBand="0" w:firstRowFirstColumn="0" w:firstRowLastColumn="0" w:lastRowFirstColumn="0" w:lastRowLastColumn="0"/>
             <w:tcW w:w="895" w:type="dxa"/>
           </w:tcPr>
           <w:p>
             <w:pPr>
               <w:pStyle w:val="SAGEBodyText"/>
               <w:jc w:val="center"/>
+              <w:rPr>
+                <w:sz w:val="18"/>
+              </w:rPr>
             </w:pPr>
             <w:r>
+              <w:rPr>
+                <w:sz w:val="18"/>
+              </w:rPr>
               <w:t>6</w:t>
             </w:r>
           </w:p>
         </w:tc>
         <w:tc>
           <w:tcPr>
-            <w:tcW w:w="2250" w:type="dxa"/>
+            <w:tcW w:w="1800" w:type="dxa"/>
           </w:tcPr>
           <w:p>
             <w:pPr>
               <w:pStyle w:val="SAGEBodyText"/>
+              <w:cnfStyle w:val="000000000000" w:firstRow="0" w:lastRow="0" w:firstColumn="0" w:lastColumn="0" w:oddVBand="0" w:evenVBand="0" w:oddHBand="0" w:evenHBand="0" w:firstRowFirstColumn="0" w:firstRowLastColumn="0" w:lastRowFirstColumn="0" w:lastRowLastColumn="0"/>
+              <w:rPr>
+                <w:sz w:val="18"/>
+              </w:rPr>
             </w:pPr>
             <w:r>
+              <w:rPr>
+                <w:sz w:val="18"/>
+              </w:rPr>
               <w:t xml:space="preserve">Other </w:t>
             </w:r>
             <w:r>
+              <w:rPr>
+                <w:sz w:val="18"/>
+              </w:rPr>
               <w:t>Username</w:t>
             </w:r>
             <w:r>
+              <w:rPr>
+                <w:sz w:val="18"/>
+              </w:rPr>
               <w:t>s</w:t>
             </w:r>
           </w:p>
         </w:tc>
         <w:tc>
           <w:tcPr>
-            <w:tcW w:w="6063" w:type="dxa"/>
+            <w:tcW w:w="6513" w:type="dxa"/>
           </w:tcPr>
           <w:p>
             <w:pPr>
               <w:pStyle w:val="SAGEBodyText"/>
+              <w:cnfStyle w:val="000000000000" w:firstRow="0" w:lastRow="0" w:firstColumn="0" w:lastColumn="0" w:oddVBand="0" w:evenVBand="0" w:oddHBand="0" w:evenHBand="0" w:firstRowFirstColumn="0" w:firstRowLastColumn="0" w:lastRowFirstColumn="0" w:lastRowLastColumn="0"/>
+              <w:rPr>
+                <w:sz w:val="18"/>
+              </w:rPr>
             </w:pPr>
             <w:r>
+              <w:rPr>
+                <w:sz w:val="18"/>
+              </w:rPr>
               <w:t xml:space="preserve">If the corresponding checkbox is checked, optionally enter the username for that </w:t>
             </w:r>
             <w:r>
+              <w:rPr>
+                <w:sz w:val="18"/>
+              </w:rPr>
               <w:t>language</w:t>
             </w:r>
             <w:r>
+              <w:rPr>
+                <w:sz w:val="18"/>
+              </w:rPr>
               <w:t>. If no username is specified, the application will connect with the English account username. As with the language checkbox, there are corresponding username fields for ‘Spanish’, ‘Chinese (Traditional)’ and ‘Chinese (Simplified)’.</w:t>
             </w:r>
           </w:p>
         </w:tc>
       </w:tr>
       <w:tr>
+        <w:trPr>
+          <w:cnfStyle w:val="000000100000" w:firstRow="0" w:lastRow="0" w:firstColumn="0" w:lastColumn="0" w:oddVBand="0" w:evenVBand="0" w:oddHBand="1" w:evenHBand="0" w:firstRowFirstColumn="0" w:firstRowLastColumn="0" w:lastRowFirstColumn="0" w:lastRowLastColumn="0"/>
+        </w:trPr>
         <w:tc>
           <w:tcPr>
+            <w:cnfStyle w:val="001000000000" w:firstRow="0" w:lastRow="0" w:firstColumn="1" w:lastColumn="0" w:oddVBand="0" w:evenVBand="0" w:oddHBand="0" w:evenHBand="0" w:firstRowFirstColumn="0" w:firstRowLastColumn="0" w:lastRowFirstColumn="0" w:lastRowLastColumn="0"/>
             <w:tcW w:w="895" w:type="dxa"/>
           </w:tcPr>
           <w:p>
             <w:pPr>
               <w:pStyle w:val="SAGEBodyText"/>
               <w:jc w:val="center"/>
+              <w:rPr>
+                <w:sz w:val="18"/>
+              </w:rPr>
             </w:pPr>
             <w:r>
+              <w:rPr>
+                <w:sz w:val="18"/>
+              </w:rPr>
               <w:t>7</w:t>
             </w:r>
           </w:p>
         </w:tc>
         <w:tc>
           <w:tcPr>
-            <w:tcW w:w="2250" w:type="dxa"/>
+            <w:tcW w:w="1800" w:type="dxa"/>
           </w:tcPr>
           <w:p>
             <w:pPr>
               <w:pStyle w:val="SAGEBodyText"/>
+              <w:cnfStyle w:val="000000100000" w:firstRow="0" w:lastRow="0" w:firstColumn="0" w:lastColumn="0" w:oddVBand="0" w:evenVBand="0" w:oddHBand="1" w:evenHBand="0" w:firstRowFirstColumn="0" w:firstRowLastColumn="0" w:lastRowFirstColumn="0" w:lastRowLastColumn="0"/>
+              <w:rPr>
+                <w:sz w:val="18"/>
+              </w:rPr>
             </w:pPr>
             <w:r>
+              <w:rPr>
+                <w:sz w:val="18"/>
+              </w:rPr>
               <w:t xml:space="preserve">Other </w:t>
             </w:r>
             <w:r>
+              <w:rPr>
+                <w:sz w:val="18"/>
+              </w:rPr>
               <w:t>Password</w:t>
             </w:r>
             <w:r>
+              <w:rPr>
+                <w:sz w:val="18"/>
+              </w:rPr>
               <w:t>s</w:t>
             </w:r>
           </w:p>
         </w:tc>
         <w:tc>
           <w:tcPr>
-            <w:tcW w:w="6063" w:type="dxa"/>
+            <w:tcW w:w="6513" w:type="dxa"/>
           </w:tcPr>
           <w:p>
             <w:pPr>
               <w:pStyle w:val="SAGEBodyText"/>
+              <w:cnfStyle w:val="000000100000" w:firstRow="0" w:lastRow="0" w:firstColumn="0" w:lastColumn="0" w:oddVBand="0" w:evenVBand="0" w:oddHBand="1" w:evenHBand="0" w:firstRowFirstColumn="0" w:firstRowLastColumn="0" w:lastRowFirstColumn="0" w:lastRowLastColumn="0"/>
+              <w:rPr>
+                <w:sz w:val="18"/>
+              </w:rPr>
             </w:pPr>
             <w:r>
+              <w:rPr>
+                <w:sz w:val="18"/>
+              </w:rPr>
               <w:t xml:space="preserve">If the corresponding checkbox is checked, optionally enter the password that corresponds to the </w:t>
             </w:r>
             <w:r>
+              <w:rPr>
+                <w:sz w:val="18"/>
+              </w:rPr>
               <w:t>language</w:t>
             </w:r>
             <w:r>
+              <w:rPr>
+                <w:sz w:val="18"/>
+              </w:rPr>
               <w:t xml:space="preserve"> and username. If no password is specified, the application will connect with the English account password. As with the language checkbox, there are corresponding password fields for ‘Spanish’, ‘Chinese (Traditional)’ and ‘Chinese (Simplified)’.</w:t>
             </w:r>
           </w:p>
@@ -1320,94 +1537,216 @@
       <w:tr>
         <w:tc>
           <w:tcPr>
+            <w:cnfStyle w:val="001000000000" w:firstRow="0" w:lastRow="0" w:firstColumn="1" w:lastColumn="0" w:oddVBand="0" w:evenVBand="0" w:oddHBand="0" w:evenHBand="0" w:firstRowFirstColumn="0" w:firstRowLastColumn="0" w:lastRowFirstColumn="0" w:lastRowLastColumn="0"/>
             <w:tcW w:w="895" w:type="dxa"/>
           </w:tcPr>
           <w:p>
             <w:pPr>
               <w:pStyle w:val="SAGEBodyText"/>
               <w:jc w:val="center"/>
+              <w:rPr>
+                <w:sz w:val="18"/>
+              </w:rPr>
             </w:pPr>
             <w:r>
+              <w:rPr>
+                <w:sz w:val="18"/>
+              </w:rPr>
               <w:t>8</w:t>
             </w:r>
           </w:p>
         </w:tc>
         <w:tc>
           <w:tcPr>
-            <w:tcW w:w="2250" w:type="dxa"/>
+            <w:tcW w:w="1800" w:type="dxa"/>
           </w:tcPr>
           <w:p>
             <w:pPr>
               <w:pStyle w:val="SAGEBodyText"/>
+              <w:cnfStyle w:val="000000000000" w:firstRow="0" w:lastRow="0" w:firstColumn="0" w:lastColumn="0" w:oddVBand="0" w:evenVBand="0" w:oddHBand="0" w:evenHBand="0" w:firstRowFirstColumn="0" w:firstRowLastColumn="0" w:lastRowFirstColumn="0" w:lastRowLastColumn="0"/>
+              <w:rPr>
+                <w:sz w:val="18"/>
+              </w:rPr>
             </w:pPr>
             <w:r>
+              <w:rPr>
+                <w:sz w:val="18"/>
+              </w:rPr>
               <w:t>Option</w:t>
             </w:r>
           </w:p>
         </w:tc>
         <w:tc>
           <w:tcPr>
-            <w:tcW w:w="6063" w:type="dxa"/>
+            <w:tcW w:w="6513" w:type="dxa"/>
           </w:tcPr>
           <w:p>
             <w:pPr>
               <w:pStyle w:val="SAGEBodyText"/>
+              <w:cnfStyle w:val="000000000000" w:firstRow="0" w:lastRow="0" w:firstColumn="0" w:lastColumn="0" w:oddVBand="0" w:evenVBand="0" w:oddHBand="0" w:evenHBand="0" w:firstRowFirstColumn="0" w:firstRowLastColumn="0" w:lastRowFirstColumn="0" w:lastRowLastColumn="0"/>
+              <w:rPr>
+                <w:sz w:val="18"/>
+              </w:rPr>
             </w:pPr>
             <w:r>
-              <w:t>Select ‘Adhoc’</w:t>
+              <w:rPr>
+                <w:sz w:val="18"/>
+              </w:rPr>
+              <w:t xml:space="preserve">Select </w:t>
             </w:r>
             <w:r>
-              <w:t xml:space="preserve"> or</w:t>
+              <w:rPr>
+                <w:sz w:val="18"/>
+              </w:rPr>
+              <w:t>one of the following to specify which type of configuration to target:</w:t>
+            </w:r>
+          </w:p>
+          <w:p>
+            <w:pPr>
+              <w:pStyle w:val="SAGEBodyText"/>
+              <w:numPr>
+                <w:ilvl w:val="0"/>
+                <w:numId w:val="43"/>
+              </w:numPr>
+              <w:spacing w:after="0"/>
+              <w:cnfStyle w:val="000000000000" w:firstRow="0" w:lastRow="0" w:firstColumn="0" w:lastColumn="0" w:oddVBand="0" w:evenVBand="0" w:oddHBand="0" w:evenHBand="0" w:firstRowFirstColumn="0" w:firstRowLastColumn="0" w:lastRowFirstColumn="0" w:lastRowLastColumn="0"/>
+              <w:rPr>
+                <w:sz w:val="18"/>
+              </w:rPr>
+            </w:pPr>
+            <w:r>
+              <w:rPr>
+                <w:sz w:val="18"/>
+              </w:rPr>
+              <w:t>Adhoc</w:t>
             </w:r>
             <w:r>
-              <w:t xml:space="preserve"> ‘CRM’</w:t>
+              <w:rPr>
+                <w:sz w:val="18"/>
+              </w:rPr>
+              <w:t>,</w:t>
             </w:r>
             <w:r>
+              <w:rPr>
+                <w:sz w:val="18"/>
+              </w:rPr>
               <w:t xml:space="preserve"> </w:t>
             </w:r>
+          </w:p>
+          <w:p>
+            <w:pPr>
+              <w:pStyle w:val="SAGEBodyText"/>
+              <w:numPr>
+                <w:ilvl w:val="0"/>
+                <w:numId w:val="43"/>
+              </w:numPr>
+              <w:spacing w:after="0"/>
+              <w:cnfStyle w:val="000000000000" w:firstRow="0" w:lastRow="0" w:firstColumn="0" w:lastColumn="0" w:oddVBand="0" w:evenVBand="0" w:oddHBand="0" w:evenHBand="0" w:firstRowFirstColumn="0" w:firstRowLastColumn="0" w:lastRowFirstColumn="0" w:lastRowLastColumn="0"/>
+              <w:rPr>
+                <w:sz w:val="18"/>
+              </w:rPr>
+            </w:pPr>
             <w:r>
-              <w:t>to specify which type of configuration to target.</w:t>
+              <w:rPr>
+                <w:sz w:val="18"/>
+              </w:rPr>
+              <w:t>CRM</w:t>
             </w:r>
+          </w:p>
+          <w:p>
+            <w:pPr>
+              <w:pStyle w:val="SAGEBodyText"/>
+              <w:numPr>
+                <w:ilvl w:val="0"/>
+                <w:numId w:val="43"/>
+              </w:numPr>
+              <w:spacing w:after="0"/>
+              <w:cnfStyle w:val="000000000000" w:firstRow="0" w:lastRow="0" w:firstColumn="0" w:lastColumn="0" w:oddVBand="0" w:evenVBand="0" w:oddHBand="0" w:evenHBand="0" w:firstRowFirstColumn="0" w:firstRowLastColumn="0" w:lastRowFirstColumn="0" w:lastRowLastColumn="0"/>
+              <w:rPr>
+                <w:sz w:val="18"/>
+              </w:rPr>
+            </w:pPr>
+            <w:r>
+              <w:rPr>
+                <w:sz w:val="18"/>
+              </w:rPr>
+              <w:t>Inquiry</w:t>
+            </w:r>
+          </w:p>
+          <w:p>
+            <w:pPr>
+              <w:pStyle w:val="SAGEBodyText"/>
+              <w:spacing w:after="0"/>
+              <w:ind w:left="720"/>
+              <w:cnfStyle w:val="000000000000" w:firstRow="0" w:lastRow="0" w:firstColumn="0" w:lastColumn="0" w:oddVBand="0" w:evenVBand="0" w:oddHBand="0" w:evenHBand="0" w:firstRowFirstColumn="0" w:firstRowLastColumn="0" w:lastRowFirstColumn="0" w:lastRowLastColumn="0"/>
+              <w:rPr>
+                <w:sz w:val="18"/>
+              </w:rPr>
+            </w:pPr>
           </w:p>
         </w:tc>
       </w:tr>
       <w:tr>
+        <w:trPr>
+          <w:cnfStyle w:val="000000100000" w:firstRow="0" w:lastRow="0" w:firstColumn="0" w:lastColumn="0" w:oddVBand="0" w:evenVBand="0" w:oddHBand="1" w:evenHBand="0" w:firstRowFirstColumn="0" w:firstRowLastColumn="0" w:lastRowFirstColumn="0" w:lastRowLastColumn="0"/>
+        </w:trPr>
         <w:tc>
           <w:tcPr>
+            <w:cnfStyle w:val="001000000000" w:firstRow="0" w:lastRow="0" w:firstColumn="1" w:lastColumn="0" w:oddVBand="0" w:evenVBand="0" w:oddHBand="0" w:evenHBand="0" w:firstRowFirstColumn="0" w:firstRowLastColumn="0" w:lastRowFirstColumn="0" w:lastRowLastColumn="0"/>
             <w:tcW w:w="895" w:type="dxa"/>
           </w:tcPr>
           <w:p>
             <w:pPr>
               <w:pStyle w:val="SAGEBodyText"/>
               <w:jc w:val="center"/>
+              <w:rPr>
+                <w:sz w:val="18"/>
+              </w:rPr>
             </w:pPr>
             <w:r>
+              <w:rPr>
+                <w:sz w:val="18"/>
+              </w:rPr>
               <w:t>9</w:t>
             </w:r>
           </w:p>
         </w:tc>
         <w:tc>
           <w:tcPr>
-            <w:tcW w:w="2250" w:type="dxa"/>
+            <w:tcW w:w="1800" w:type="dxa"/>
           </w:tcPr>
           <w:p>
             <w:pPr>
               <w:pStyle w:val="SAGEBodyText"/>
+              <w:cnfStyle w:val="000000100000" w:firstRow="0" w:lastRow="0" w:firstColumn="0" w:lastColumn="0" w:oddVBand="0" w:evenVBand="0" w:oddHBand="1" w:evenHBand="0" w:firstRowFirstColumn="0" w:firstRowLastColumn="0" w:lastRowFirstColumn="0" w:lastRowLastColumn="0"/>
+              <w:rPr>
+                <w:sz w:val="18"/>
+              </w:rPr>
             </w:pPr>
             <w:r>
+              <w:rPr>
+                <w:sz w:val="18"/>
+              </w:rPr>
               <w:t>Root Path</w:t>
             </w:r>
           </w:p>
         </w:tc>
         <w:tc>
           <w:tcPr>
-            <w:tcW w:w="6063" w:type="dxa"/>
+            <w:tcW w:w="6513" w:type="dxa"/>
           </w:tcPr>
           <w:p>
             <w:pPr>
               <w:pStyle w:val="SAGEBodyText"/>
+              <w:cnfStyle w:val="000000100000" w:firstRow="0" w:lastRow="0" w:firstColumn="0" w:lastColumn="0" w:oddVBand="0" w:evenVBand="0" w:oddHBand="1" w:evenHBand="0" w:firstRowFirstColumn="0" w:firstRowLastColumn="0" w:lastRowFirstColumn="0" w:lastRowLastColumn="0"/>
+              <w:rPr>
+                <w:sz w:val="18"/>
+              </w:rPr>
             </w:pPr>
             <w:r>
+              <w:rPr>
+                <w:sz w:val="18"/>
+              </w:rPr>
               <w:t>Specify the folder on your system where all configuration and program generated files will be located.</w:t>
             </w:r>
           </w:p>
@@ -1416,97 +1755,157 @@
       <w:tr>
         <w:tc>
           <w:tcPr>
+            <w:cnfStyle w:val="001000000000" w:firstRow="0" w:lastRow="0" w:firstColumn="1" w:lastColumn="0" w:oddVBand="0" w:evenVBand="0" w:oddHBand="0" w:evenHBand="0" w:firstRowFirstColumn="0" w:firstRowLastColumn="0" w:lastRowFirstColumn="0" w:lastRowLastColumn="0"/>
             <w:tcW w:w="895" w:type="dxa"/>
           </w:tcPr>
           <w:p>
             <w:pPr>
               <w:pStyle w:val="SAGEBodyText"/>
               <w:jc w:val="center"/>
+              <w:rPr>
+                <w:sz w:val="18"/>
+              </w:rPr>
             </w:pPr>
             <w:r>
+              <w:rPr>
+                <w:sz w:val="18"/>
+              </w:rPr>
               <w:t>10</w:t>
             </w:r>
           </w:p>
         </w:tc>
         <w:tc>
           <w:tcPr>
-            <w:tcW w:w="2250" w:type="dxa"/>
+            <w:tcW w:w="1800" w:type="dxa"/>
           </w:tcPr>
           <w:p>
             <w:pPr>
               <w:pStyle w:val="SAGEBodyText"/>
+              <w:cnfStyle w:val="000000000000" w:firstRow="0" w:lastRow="0" w:firstColumn="0" w:lastColumn="0" w:oddVBand="0" w:evenVBand="0" w:oddHBand="0" w:evenHBand="0" w:firstRowFirstColumn="0" w:firstRowLastColumn="0" w:lastRowFirstColumn="0" w:lastRowLastColumn="0"/>
+              <w:rPr>
+                <w:sz w:val="18"/>
+              </w:rPr>
             </w:pPr>
             <w:r>
+              <w:rPr>
+                <w:sz w:val="18"/>
+              </w:rPr>
               <w:t>Output Path</w:t>
             </w:r>
           </w:p>
         </w:tc>
         <w:tc>
           <w:tcPr>
-            <w:tcW w:w="6063" w:type="dxa"/>
+            <w:tcW w:w="6513" w:type="dxa"/>
           </w:tcPr>
           <w:p>
             <w:pPr>
               <w:pStyle w:val="SAGEBodyText"/>
+              <w:cnfStyle w:val="000000000000" w:firstRow="0" w:lastRow="0" w:firstColumn="0" w:lastColumn="0" w:oddVBand="0" w:evenVBand="0" w:oddHBand="0" w:evenHBand="0" w:firstRowFirstColumn="0" w:firstRowLastColumn="0" w:lastRowFirstColumn="0" w:lastRowLastColumn="0"/>
+              <w:rPr>
+                <w:sz w:val="18"/>
+              </w:rPr>
             </w:pPr>
             <w:r>
+              <w:rPr>
+                <w:sz w:val="18"/>
+              </w:rPr>
               <w:t xml:space="preserve">This is the </w:t>
             </w:r>
             <w:r>
+              <w:rPr>
+                <w:sz w:val="18"/>
+              </w:rPr>
               <w:t xml:space="preserve">base </w:t>
             </w:r>
             <w:r>
+              <w:rPr>
+                <w:sz w:val="18"/>
+              </w:rPr>
               <w:t>folder where all output files will be located</w:t>
             </w:r>
             <w:r>
+              <w:rPr>
+                <w:sz w:val="18"/>
+              </w:rPr>
               <w:t>.</w:t>
             </w:r>
           </w:p>
         </w:tc>
       </w:tr>
       <w:tr>
+        <w:trPr>
+          <w:cnfStyle w:val="000000100000" w:firstRow="0" w:lastRow="0" w:firstColumn="0" w:lastColumn="0" w:oddVBand="0" w:evenVBand="0" w:oddHBand="1" w:evenHBand="0" w:firstRowFirstColumn="0" w:firstRowLastColumn="0" w:lastRowFirstColumn="0" w:lastRowLastColumn="0"/>
+        </w:trPr>
         <w:tc>
           <w:tcPr>
+            <w:cnfStyle w:val="001000000000" w:firstRow="0" w:lastRow="0" w:firstColumn="1" w:lastColumn="0" w:oddVBand="0" w:evenVBand="0" w:oddHBand="0" w:evenHBand="0" w:firstRowFirstColumn="0" w:firstRowLastColumn="0" w:lastRowFirstColumn="0" w:lastRowLastColumn="0"/>
             <w:tcW w:w="895" w:type="dxa"/>
           </w:tcPr>
           <w:p>
             <w:pPr>
               <w:pStyle w:val="SAGEBodyText"/>
               <w:jc w:val="center"/>
+              <w:rPr>
+                <w:sz w:val="18"/>
+              </w:rPr>
             </w:pPr>
             <w:r>
+              <w:rPr>
+                <w:sz w:val="18"/>
+              </w:rPr>
               <w:t>1</w:t>
             </w:r>
             <w:r>
+              <w:rPr>
+                <w:sz w:val="18"/>
+              </w:rPr>
               <w:t>1</w:t>
             </w:r>
           </w:p>
         </w:tc>
         <w:tc>
           <w:tcPr>
-            <w:tcW w:w="2250" w:type="dxa"/>
+            <w:tcW w:w="1800" w:type="dxa"/>
           </w:tcPr>
           <w:p>
             <w:pPr>
               <w:pStyle w:val="SAGEBodyText"/>
+              <w:cnfStyle w:val="000000100000" w:firstRow="0" w:lastRow="0" w:firstColumn="0" w:lastColumn="0" w:oddVBand="0" w:evenVBand="0" w:oddHBand="1" w:evenHBand="0" w:firstRowFirstColumn="0" w:firstRowLastColumn="0" w:lastRowFirstColumn="0" w:lastRowLastColumn="0"/>
+              <w:rPr>
+                <w:sz w:val="18"/>
+              </w:rPr>
             </w:pPr>
             <w:r>
+              <w:rPr>
+                <w:sz w:val="18"/>
+              </w:rPr>
               <w:t>SQL Script Name</w:t>
             </w:r>
           </w:p>
         </w:tc>
         <w:tc>
           <w:tcPr>
-            <w:tcW w:w="6063" w:type="dxa"/>
+            <w:tcW w:w="6513" w:type="dxa"/>
           </w:tcPr>
           <w:p>
             <w:pPr>
               <w:pStyle w:val="SAGEBodyText"/>
+              <w:cnfStyle w:val="000000100000" w:firstRow="0" w:lastRow="0" w:firstColumn="0" w:lastColumn="0" w:oddVBand="0" w:evenVBand="0" w:oddHBand="1" w:evenHBand="0" w:firstRowFirstColumn="0" w:firstRowLastColumn="0" w:lastRowFirstColumn="0" w:lastRowLastColumn="0"/>
+              <w:rPr>
+                <w:sz w:val="18"/>
+              </w:rPr>
             </w:pPr>
             <w:r>
+              <w:rPr>
+                <w:sz w:val="18"/>
+              </w:rPr>
               <w:t xml:space="preserve">Specify the </w:t>
             </w:r>
             <w:r>
+              <w:rPr>
+                <w:sz w:val="18"/>
+              </w:rPr>
               <w:t>name that will be used for the following:</w:t>
             </w:r>
           </w:p>
@@ -1517,8 +1916,15 @@
                 <w:ilvl w:val="0"/>
                 <w:numId w:val="42"/>
               </w:numPr>
+              <w:cnfStyle w:val="000000100000" w:firstRow="0" w:lastRow="0" w:firstColumn="0" w:lastColumn="0" w:oddVBand="0" w:evenVBand="0" w:oddHBand="1" w:evenHBand="0" w:firstRowFirstColumn="0" w:firstRowLastColumn="0" w:lastRowFirstColumn="0" w:lastRowLastColumn="0"/>
+              <w:rPr>
+                <w:sz w:val="18"/>
+              </w:rPr>
             </w:pPr>
             <w:r>
+              <w:rPr>
+                <w:sz w:val="18"/>
+              </w:rPr>
               <w:t>The folder that will be created within the designated output folder, that will be used to hold the output files.</w:t>
             </w:r>
           </w:p>
@@ -1529,8 +1935,15 @@
                 <w:ilvl w:val="0"/>
                 <w:numId w:val="42"/>
               </w:numPr>
+              <w:cnfStyle w:val="000000100000" w:firstRow="0" w:lastRow="0" w:firstColumn="0" w:lastColumn="0" w:oddVBand="0" w:evenVBand="0" w:oddHBand="1" w:evenHBand="0" w:firstRowFirstColumn="0" w:firstRowLastColumn="0" w:lastRowFirstColumn="0" w:lastRowLastColumn="0"/>
+              <w:rPr>
+                <w:sz w:val="18"/>
+              </w:rPr>
             </w:pPr>
             <w:r>
+              <w:rPr>
+                <w:sz w:val="18"/>
+              </w:rPr>
               <w:t>Within the filenames of the generated SQL Server script files</w:t>
             </w:r>
           </w:p>
@@ -1539,89 +1952,139 @@
       <w:tr>
         <w:tc>
           <w:tcPr>
+            <w:cnfStyle w:val="001000000000" w:firstRow="0" w:lastRow="0" w:firstColumn="1" w:lastColumn="0" w:oddVBand="0" w:evenVBand="0" w:oddHBand="0" w:evenHBand="0" w:firstRowFirstColumn="0" w:firstRowLastColumn="0" w:lastRowFirstColumn="0" w:lastRowLastColumn="0"/>
             <w:tcW w:w="895" w:type="dxa"/>
           </w:tcPr>
           <w:p>
             <w:pPr>
               <w:pStyle w:val="SAGEBodyText"/>
               <w:jc w:val="center"/>
+              <w:rPr>
+                <w:sz w:val="18"/>
+              </w:rPr>
             </w:pPr>
             <w:r>
+              <w:rPr>
+                <w:sz w:val="18"/>
+              </w:rPr>
               <w:t>12</w:t>
             </w:r>
           </w:p>
         </w:tc>
         <w:tc>
           <w:tcPr>
-            <w:tcW w:w="2250" w:type="dxa"/>
+            <w:tcW w:w="1800" w:type="dxa"/>
           </w:tcPr>
           <w:p>
             <w:pPr>
               <w:pStyle w:val="SAGEBodyText"/>
+              <w:cnfStyle w:val="000000000000" w:firstRow="0" w:lastRow="0" w:firstColumn="0" w:lastColumn="0" w:oddVBand="0" w:evenVBand="0" w:oddHBand="0" w:evenHBand="0" w:firstRowFirstColumn="0" w:firstRowLastColumn="0" w:lastRowFirstColumn="0" w:lastRowLastColumn="0"/>
+              <w:rPr>
+                <w:sz w:val="18"/>
+              </w:rPr>
             </w:pPr>
             <w:r>
+              <w:rPr>
+                <w:sz w:val="18"/>
+              </w:rPr>
               <w:t>Datasource</w:t>
             </w:r>
           </w:p>
         </w:tc>
         <w:tc>
           <w:tcPr>
-            <w:tcW w:w="6063" w:type="dxa"/>
+            <w:tcW w:w="6513" w:type="dxa"/>
           </w:tcPr>
           <w:p>
             <w:pPr>
               <w:pStyle w:val="SAGEBodyText"/>
+              <w:cnfStyle w:val="000000000000" w:firstRow="0" w:lastRow="0" w:firstColumn="0" w:lastColumn="0" w:oddVBand="0" w:evenVBand="0" w:oddHBand="0" w:evenHBand="0" w:firstRowFirstColumn="0" w:firstRowLastColumn="0" w:lastRowFirstColumn="0" w:lastRowLastColumn="0"/>
+              <w:rPr>
+                <w:sz w:val="18"/>
+              </w:rPr>
             </w:pPr>
             <w:r>
+              <w:rPr>
+                <w:sz w:val="18"/>
+              </w:rPr>
               <w:t xml:space="preserve">This is the fully-qualified path to the Microsoft Excel spreadsheet (xlsx) containing the </w:t>
             </w:r>
             <w:r>
+              <w:rPr>
+                <w:sz w:val="18"/>
+              </w:rPr>
               <w:t>data source</w:t>
             </w:r>
             <w:r>
+              <w:rPr>
+                <w:sz w:val="18"/>
+              </w:rPr>
               <w:t xml:space="preserve"> information.</w:t>
             </w:r>
           </w:p>
         </w:tc>
       </w:tr>
       <w:tr>
+        <w:trPr>
+          <w:cnfStyle w:val="000000100000" w:firstRow="0" w:lastRow="0" w:firstColumn="0" w:lastColumn="0" w:oddVBand="0" w:evenVBand="0" w:oddHBand="1" w:evenHBand="0" w:firstRowFirstColumn="0" w:firstRowLastColumn="0" w:lastRowFirstColumn="0" w:lastRowLastColumn="0"/>
+        </w:trPr>
         <w:tc>
           <w:tcPr>
+            <w:cnfStyle w:val="001000000000" w:firstRow="0" w:lastRow="0" w:firstColumn="1" w:lastColumn="0" w:oddVBand="0" w:evenVBand="0" w:oddHBand="0" w:evenHBand="0" w:firstRowFirstColumn="0" w:firstRowLastColumn="0" w:lastRowFirstColumn="0" w:lastRowLastColumn="0"/>
             <w:tcW w:w="895" w:type="dxa"/>
           </w:tcPr>
           <w:p>
             <w:pPr>
               <w:pStyle w:val="SAGEBodyText"/>
               <w:jc w:val="center"/>
+              <w:rPr>
+                <w:sz w:val="18"/>
+              </w:rPr>
             </w:pPr>
             <w:r>
-              <w:lastRenderedPageBreak/>
+              <w:rPr>
+                <w:sz w:val="18"/>
+              </w:rPr>
               <w:t>13</w:t>
             </w:r>
           </w:p>
         </w:tc>
         <w:tc>
           <w:tcPr>
-            <w:tcW w:w="2250" w:type="dxa"/>
+            <w:tcW w:w="1800" w:type="dxa"/>
           </w:tcPr>
           <w:p>
             <w:pPr>
               <w:pStyle w:val="SAGEBodyText"/>
+              <w:cnfStyle w:val="000000100000" w:firstRow="0" w:lastRow="0" w:firstColumn="0" w:lastColumn="0" w:oddVBand="0" w:evenVBand="0" w:oddHBand="1" w:evenHBand="0" w:firstRowFirstColumn="0" w:firstRowLastColumn="0" w:lastRowFirstColumn="0" w:lastRowLastColumn="0"/>
+              <w:rPr>
+                <w:sz w:val="18"/>
+              </w:rPr>
             </w:pPr>
             <w:r>
+              <w:rPr>
+                <w:sz w:val="18"/>
+              </w:rPr>
               <w:t>Template</w:t>
             </w:r>
           </w:p>
         </w:tc>
         <w:tc>
           <w:tcPr>
-            <w:tcW w:w="6063" w:type="dxa"/>
+            <w:tcW w:w="6513" w:type="dxa"/>
           </w:tcPr>
           <w:p>
             <w:pPr>
               <w:pStyle w:val="SAGEBodyText"/>
+              <w:cnfStyle w:val="000000100000" w:firstRow="0" w:lastRow="0" w:firstColumn="0" w:lastColumn="0" w:oddVBand="0" w:evenVBand="0" w:oddHBand="1" w:evenHBand="0" w:firstRowFirstColumn="0" w:firstRowLastColumn="0" w:lastRowFirstColumn="0" w:lastRowLastColumn="0"/>
+              <w:rPr>
+                <w:sz w:val="18"/>
+              </w:rPr>
             </w:pPr>
             <w:r>
+              <w:rPr>
+                <w:sz w:val="18"/>
+              </w:rPr>
               <w:t>This is the fully-qualified path to the Microsoft Excel spreadsheet (xlsx) containing the template information.</w:t>
             </w:r>
           </w:p>
@@ -1630,47 +2093,129 @@
       <w:tr>
         <w:tc>
           <w:tcPr>
+            <w:cnfStyle w:val="001000000000" w:firstRow="0" w:lastRow="0" w:firstColumn="1" w:lastColumn="0" w:oddVBand="0" w:evenVBand="0" w:oddHBand="0" w:evenHBand="0" w:firstRowFirstColumn="0" w:firstRowLastColumn="0" w:lastRowFirstColumn="0" w:lastRowLastColumn="0"/>
             <w:tcW w:w="895" w:type="dxa"/>
           </w:tcPr>
           <w:p>
             <w:pPr>
               <w:pStyle w:val="SAGEBodyText"/>
               <w:jc w:val="center"/>
+              <w:rPr>
+                <w:sz w:val="18"/>
+              </w:rPr>
             </w:pPr>
             <w:r>
+              <w:rPr>
+                <w:sz w:val="18"/>
+              </w:rPr>
+              <w:lastRenderedPageBreak/>
               <w:t>14</w:t>
             </w:r>
           </w:p>
         </w:tc>
         <w:tc>
           <w:tcPr>
-            <w:tcW w:w="2250" w:type="dxa"/>
+            <w:tcW w:w="1800" w:type="dxa"/>
           </w:tcPr>
           <w:p>
             <w:pPr>
               <w:pStyle w:val="SAGEBodyText"/>
+              <w:cnfStyle w:val="000000000000" w:firstRow="0" w:lastRow="0" w:firstColumn="0" w:lastColumn="0" w:oddVBand="0" w:evenVBand="0" w:oddHBand="0" w:evenHBand="0" w:firstRowFirstColumn="0" w:firstRowLastColumn="0" w:lastRowFirstColumn="0" w:lastRowLastColumn="0"/>
+              <w:rPr>
+                <w:sz w:val="18"/>
+              </w:rPr>
             </w:pPr>
             <w:r>
-              <w:t>Console</w:t>
+              <w:rPr>
+                <w:sz w:val="18"/>
+              </w:rPr>
+              <w:t>Controller Parameter Definition File</w:t>
             </w:r>
           </w:p>
         </w:tc>
         <w:tc>
           <w:tcPr>
-            <w:tcW w:w="6063" w:type="dxa"/>
+            <w:tcW w:w="6513" w:type="dxa"/>
           </w:tcPr>
           <w:p>
             <w:pPr>
               <w:pStyle w:val="SAGEBodyText"/>
+              <w:cnfStyle w:val="000000000000" w:firstRow="0" w:lastRow="0" w:firstColumn="0" w:lastColumn="0" w:oddVBand="0" w:evenVBand="0" w:oddHBand="0" w:evenHBand="0" w:firstRowFirstColumn="0" w:firstRowLastColumn="0" w:lastRowFirstColumn="0" w:lastRowLastColumn="0"/>
+              <w:rPr>
+                <w:sz w:val="18"/>
+              </w:rPr>
             </w:pPr>
             <w:r>
-              <w:t xml:space="preserve">This is the </w:t>
+              <w:rPr>
+                <w:sz w:val="18"/>
+              </w:rPr>
+              <w:t>Specify the name and path to a file that defines the Controller Parameter Definitions. This is optional and may be left blank.</w:t>
             </w:r>
+          </w:p>
+        </w:tc>
+      </w:tr>
+      <w:tr>
+        <w:trPr>
+          <w:cnfStyle w:val="000000100000" w:firstRow="0" w:lastRow="0" w:firstColumn="0" w:lastColumn="0" w:oddVBand="0" w:evenVBand="0" w:oddHBand="1" w:evenHBand="0" w:firstRowFirstColumn="0" w:firstRowLastColumn="0" w:lastRowFirstColumn="0" w:lastRowLastColumn="0"/>
+        </w:trPr>
+        <w:tc>
+          <w:tcPr>
+            <w:cnfStyle w:val="001000000000" w:firstRow="0" w:lastRow="0" w:firstColumn="1" w:lastColumn="0" w:oddVBand="0" w:evenVBand="0" w:oddHBand="0" w:evenHBand="0" w:firstRowFirstColumn="0" w:firstRowLastColumn="0" w:lastRowFirstColumn="0" w:lastRowLastColumn="0"/>
+            <w:tcW w:w="895" w:type="dxa"/>
+          </w:tcPr>
+          <w:p>
+            <w:pPr>
+              <w:pStyle w:val="SAGEBodyText"/>
+              <w:jc w:val="center"/>
+              <w:rPr>
+                <w:sz w:val="18"/>
+              </w:rPr>
+            </w:pPr>
             <w:r>
-              <w:t>area</w:t>
+              <w:rPr>
+                <w:sz w:val="18"/>
+              </w:rPr>
+              <w:t>15</w:t>
             </w:r>
+          </w:p>
+        </w:tc>
+        <w:tc>
+          <w:tcPr>
+            <w:tcW w:w="1800" w:type="dxa"/>
+          </w:tcPr>
+          <w:p>
+            <w:pPr>
+              <w:pStyle w:val="SAGEBodyText"/>
+              <w:cnfStyle w:val="000000100000" w:firstRow="0" w:lastRow="0" w:firstColumn="0" w:lastColumn="0" w:oddVBand="0" w:evenVBand="0" w:oddHBand="1" w:evenHBand="0" w:firstRowFirstColumn="0" w:firstRowLastColumn="0" w:lastRowFirstColumn="0" w:lastRowLastColumn="0"/>
+              <w:rPr>
+                <w:sz w:val="18"/>
+              </w:rPr>
+            </w:pPr>
             <w:r>
-              <w:t xml:space="preserve"> where informational message and errors will be displayed.</w:t>
+              <w:rPr>
+                <w:sz w:val="18"/>
+              </w:rPr>
+              <w:t xml:space="preserve">Override Presentation List </w:t>
+            </w:r>
+          </w:p>
+        </w:tc>
+        <w:tc>
+          <w:tcPr>
+            <w:tcW w:w="6513" w:type="dxa"/>
+          </w:tcPr>
+          <w:p>
+            <w:pPr>
+              <w:pStyle w:val="SAGEBodyText"/>
+              <w:cnfStyle w:val="000000100000" w:firstRow="0" w:lastRow="0" w:firstColumn="0" w:lastColumn="0" w:oddVBand="0" w:evenVBand="0" w:oddHBand="1" w:evenHBand="0" w:firstRowFirstColumn="0" w:firstRowLastColumn="0" w:lastRowFirstColumn="0" w:lastRowLastColumn="0"/>
+              <w:rPr>
+                <w:sz w:val="18"/>
+              </w:rPr>
+            </w:pPr>
+            <w:r>
+              <w:rPr>
+                <w:sz w:val="18"/>
+              </w:rPr>
+              <w:t>Specify the name and path to a file that defines the Override Presentation List. This is optional and may be left blank.</w:t>
             </w:r>
           </w:p>
         </w:tc>
@@ -1678,46 +2223,169 @@
       <w:tr>
         <w:tc>
           <w:tcPr>
+            <w:cnfStyle w:val="001000000000" w:firstRow="0" w:lastRow="0" w:firstColumn="1" w:lastColumn="0" w:oddVBand="0" w:evenVBand="0" w:oddHBand="0" w:evenHBand="0" w:firstRowFirstColumn="0" w:firstRowLastColumn="0" w:lastRowFirstColumn="0" w:lastRowLastColumn="0"/>
             <w:tcW w:w="895" w:type="dxa"/>
           </w:tcPr>
           <w:p>
             <w:pPr>
               <w:pStyle w:val="SAGEBodyText"/>
               <w:jc w:val="center"/>
+              <w:rPr>
+                <w:sz w:val="18"/>
+              </w:rPr>
             </w:pPr>
             <w:r>
-              <w:t>15</w:t>
+              <w:rPr>
+                <w:sz w:val="18"/>
+              </w:rPr>
+              <w:t>1</w:t>
+            </w:r>
+            <w:r>
+              <w:rPr>
+                <w:sz w:val="18"/>
+              </w:rPr>
+              <w:t>6</w:t>
             </w:r>
           </w:p>
         </w:tc>
         <w:tc>
           <w:tcPr>
-            <w:tcW w:w="2250" w:type="dxa"/>
+            <w:tcW w:w="1800" w:type="dxa"/>
           </w:tcPr>
           <w:p>
             <w:pPr>
               <w:pStyle w:val="SAGEBodyText"/>
+              <w:cnfStyle w:val="000000000000" w:firstRow="0" w:lastRow="0" w:firstColumn="0" w:lastColumn="0" w:oddVBand="0" w:evenVBand="0" w:oddHBand="0" w:evenHBand="0" w:firstRowFirstColumn="0" w:firstRowLastColumn="0" w:lastRowFirstColumn="0" w:lastRowLastColumn="0"/>
+              <w:rPr>
+                <w:sz w:val="18"/>
+              </w:rPr>
             </w:pPr>
             <w:r>
+              <w:rPr>
+                <w:sz w:val="18"/>
+              </w:rPr>
+              <w:t>Status</w:t>
+            </w:r>
+          </w:p>
+        </w:tc>
+        <w:tc>
+          <w:tcPr>
+            <w:tcW w:w="6513" w:type="dxa"/>
+          </w:tcPr>
+          <w:p>
+            <w:pPr>
+              <w:pStyle w:val="SAGEBodyText"/>
+              <w:cnfStyle w:val="000000000000" w:firstRow="0" w:lastRow="0" w:firstColumn="0" w:lastColumn="0" w:oddVBand="0" w:evenVBand="0" w:oddHBand="0" w:evenHBand="0" w:firstRowFirstColumn="0" w:firstRowLastColumn="0" w:lastRowFirstColumn="0" w:lastRowLastColumn="0"/>
+              <w:rPr>
+                <w:sz w:val="18"/>
+              </w:rPr>
+            </w:pPr>
+            <w:r>
+              <w:rPr>
+                <w:sz w:val="18"/>
+              </w:rPr>
+              <w:t xml:space="preserve">This is the </w:t>
+            </w:r>
+            <w:r>
+              <w:rPr>
+                <w:sz w:val="18"/>
+              </w:rPr>
+              <w:t>area</w:t>
+            </w:r>
+            <w:r>
+              <w:rPr>
+                <w:sz w:val="18"/>
+              </w:rPr>
+              <w:t xml:space="preserve"> where informational message</w:t>
+            </w:r>
+            <w:r>
+              <w:rPr>
+                <w:sz w:val="18"/>
+              </w:rPr>
+              <w:t>, errors and progress</w:t>
+            </w:r>
+            <w:r>
+              <w:rPr>
+                <w:sz w:val="18"/>
+              </w:rPr>
+              <w:t xml:space="preserve"> will be displayed.</w:t>
+            </w:r>
+          </w:p>
+        </w:tc>
+      </w:tr>
+      <w:tr>
+        <w:trPr>
+          <w:cnfStyle w:val="000000100000" w:firstRow="0" w:lastRow="0" w:firstColumn="0" w:lastColumn="0" w:oddVBand="0" w:evenVBand="0" w:oddHBand="1" w:evenHBand="0" w:firstRowFirstColumn="0" w:firstRowLastColumn="0" w:lastRowFirstColumn="0" w:lastRowLastColumn="0"/>
+        </w:trPr>
+        <w:tc>
+          <w:tcPr>
+            <w:cnfStyle w:val="001000000000" w:firstRow="0" w:lastRow="0" w:firstColumn="1" w:lastColumn="0" w:oddVBand="0" w:evenVBand="0" w:oddHBand="0" w:evenHBand="0" w:firstRowFirstColumn="0" w:firstRowLastColumn="0" w:lastRowFirstColumn="0" w:lastRowLastColumn="0"/>
+            <w:tcW w:w="895" w:type="dxa"/>
+          </w:tcPr>
+          <w:p>
+            <w:pPr>
+              <w:pStyle w:val="SAGEBodyText"/>
+              <w:jc w:val="center"/>
+              <w:rPr>
+                <w:sz w:val="18"/>
+              </w:rPr>
+            </w:pPr>
+            <w:r>
+              <w:rPr>
+                <w:sz w:val="18"/>
+              </w:rPr>
+              <w:t>17</w:t>
+            </w:r>
+          </w:p>
+        </w:tc>
+        <w:tc>
+          <w:tcPr>
+            <w:tcW w:w="1800" w:type="dxa"/>
+          </w:tcPr>
+          <w:p>
+            <w:pPr>
+              <w:pStyle w:val="SAGEBodyText"/>
+              <w:cnfStyle w:val="000000100000" w:firstRow="0" w:lastRow="0" w:firstColumn="0" w:lastColumn="0" w:oddVBand="0" w:evenVBand="0" w:oddHBand="1" w:evenHBand="0" w:firstRowFirstColumn="0" w:firstRowLastColumn="0" w:lastRowFirstColumn="0" w:lastRowLastColumn="0"/>
+              <w:rPr>
+                <w:sz w:val="18"/>
+              </w:rPr>
+            </w:pPr>
+            <w:r>
+              <w:rPr>
+                <w:sz w:val="18"/>
+              </w:rPr>
               <w:t>Display output folder</w:t>
             </w:r>
           </w:p>
         </w:tc>
         <w:tc>
           <w:tcPr>
-            <w:tcW w:w="6063" w:type="dxa"/>
+            <w:tcW w:w="6513" w:type="dxa"/>
           </w:tcPr>
           <w:p>
             <w:pPr>
               <w:pStyle w:val="SAGEBodyText"/>
+              <w:cnfStyle w:val="000000100000" w:firstRow="0" w:lastRow="0" w:firstColumn="0" w:lastColumn="0" w:oddVBand="0" w:evenVBand="0" w:oddHBand="1" w:evenHBand="0" w:firstRowFirstColumn="0" w:firstRowLastColumn="0" w:lastRowFirstColumn="0" w:lastRowLastColumn="0"/>
+              <w:rPr>
+                <w:sz w:val="18"/>
+              </w:rPr>
             </w:pPr>
             <w:r>
+              <w:rPr>
+                <w:sz w:val="18"/>
+              </w:rPr>
               <w:t xml:space="preserve">This checkbox will enable or disable the display of the final output folder following the program </w:t>
             </w:r>
             <w:r>
+              <w:rPr>
+                <w:sz w:val="18"/>
+              </w:rPr>
               <w:t>execution</w:t>
             </w:r>
             <w:r>
+              <w:rPr>
+                <w:sz w:val="18"/>
+              </w:rPr>
               <w:t>.</w:t>
             </w:r>
           </w:p>
@@ -1726,88 +2394,151 @@
       <w:tr>
         <w:tc>
           <w:tcPr>
+            <w:cnfStyle w:val="001000000000" w:firstRow="0" w:lastRow="0" w:firstColumn="1" w:lastColumn="0" w:oddVBand="0" w:evenVBand="0" w:oddHBand="0" w:evenHBand="0" w:firstRowFirstColumn="0" w:firstRowLastColumn="0" w:lastRowFirstColumn="0" w:lastRowLastColumn="0"/>
             <w:tcW w:w="895" w:type="dxa"/>
           </w:tcPr>
           <w:p>
             <w:pPr>
               <w:pStyle w:val="SAGEBodyText"/>
               <w:jc w:val="center"/>
+              <w:rPr>
+                <w:sz w:val="18"/>
+              </w:rPr>
             </w:pPr>
             <w:r>
-              <w:t>16</w:t>
+              <w:rPr>
+                <w:sz w:val="18"/>
+              </w:rPr>
+              <w:t>1</w:t>
+            </w:r>
+            <w:r>
+              <w:rPr>
+                <w:sz w:val="18"/>
+              </w:rPr>
+              <w:t>8</w:t>
             </w:r>
           </w:p>
         </w:tc>
         <w:tc>
           <w:tcPr>
-            <w:tcW w:w="2250" w:type="dxa"/>
+            <w:tcW w:w="1800" w:type="dxa"/>
           </w:tcPr>
           <w:p>
             <w:pPr>
               <w:pStyle w:val="SAGEBodyText"/>
+              <w:cnfStyle w:val="000000000000" w:firstRow="0" w:lastRow="0" w:firstColumn="0" w:lastColumn="0" w:oddVBand="0" w:evenVBand="0" w:oddHBand="0" w:evenHBand="0" w:firstRowFirstColumn="0" w:firstRowLastColumn="0" w:lastRowFirstColumn="0" w:lastRowLastColumn="0"/>
+              <w:rPr>
+                <w:sz w:val="18"/>
+              </w:rPr>
             </w:pPr>
             <w:r>
+              <w:rPr>
+                <w:sz w:val="18"/>
+              </w:rPr>
               <w:t>Display log file</w:t>
             </w:r>
           </w:p>
         </w:tc>
         <w:tc>
           <w:tcPr>
-            <w:tcW w:w="6063" w:type="dxa"/>
+            <w:tcW w:w="6513" w:type="dxa"/>
           </w:tcPr>
           <w:p>
             <w:pPr>
               <w:pStyle w:val="SAGEBodyText"/>
+              <w:cnfStyle w:val="000000000000" w:firstRow="0" w:lastRow="0" w:firstColumn="0" w:lastColumn="0" w:oddVBand="0" w:evenVBand="0" w:oddHBand="0" w:evenHBand="0" w:firstRowFirstColumn="0" w:firstRowLastColumn="0" w:lastRowFirstColumn="0" w:lastRowLastColumn="0"/>
+              <w:rPr>
+                <w:sz w:val="18"/>
+              </w:rPr>
             </w:pPr>
             <w:r>
+              <w:rPr>
+                <w:sz w:val="18"/>
+              </w:rPr>
               <w:t xml:space="preserve">This checkbox will enable or disable the display of the final log file following the program </w:t>
             </w:r>
             <w:r>
+              <w:rPr>
+                <w:sz w:val="18"/>
+              </w:rPr>
               <w:t>execution</w:t>
             </w:r>
             <w:r>
+              <w:rPr>
+                <w:sz w:val="18"/>
+              </w:rPr>
               <w:t>.</w:t>
             </w:r>
           </w:p>
         </w:tc>
       </w:tr>
       <w:tr>
+        <w:trPr>
+          <w:cnfStyle w:val="000000100000" w:firstRow="0" w:lastRow="0" w:firstColumn="0" w:lastColumn="0" w:oddVBand="0" w:evenVBand="0" w:oddHBand="1" w:evenHBand="0" w:firstRowFirstColumn="0" w:firstRowLastColumn="0" w:lastRowFirstColumn="0" w:lastRowLastColumn="0"/>
+        </w:trPr>
         <w:tc>
           <w:tcPr>
+            <w:cnfStyle w:val="001000000000" w:firstRow="0" w:lastRow="0" w:firstColumn="1" w:lastColumn="0" w:oddVBand="0" w:evenVBand="0" w:oddHBand="0" w:evenHBand="0" w:firstRowFirstColumn="0" w:firstRowLastColumn="0" w:lastRowFirstColumn="0" w:lastRowLastColumn="0"/>
             <w:tcW w:w="895" w:type="dxa"/>
           </w:tcPr>
           <w:p>
             <w:pPr>
               <w:pStyle w:val="SAGEBodyText"/>
               <w:jc w:val="center"/>
+              <w:rPr>
+                <w:sz w:val="18"/>
+              </w:rPr>
             </w:pPr>
             <w:r>
-              <w:t>17</w:t>
+              <w:rPr>
+                <w:sz w:val="18"/>
+              </w:rPr>
+              <w:t>1</w:t>
+            </w:r>
+            <w:r>
+              <w:rPr>
+                <w:sz w:val="18"/>
+              </w:rPr>
+              <w:t>9</w:t>
             </w:r>
           </w:p>
         </w:tc>
         <w:tc>
           <w:tcPr>
-            <w:tcW w:w="2250" w:type="dxa"/>
+            <w:tcW w:w="1800" w:type="dxa"/>
           </w:tcPr>
           <w:p>
             <w:pPr>
               <w:pStyle w:val="SAGEBodyText"/>
+              <w:cnfStyle w:val="000000100000" w:firstRow="0" w:lastRow="0" w:firstColumn="0" w:lastColumn="0" w:oddVBand="0" w:evenVBand="0" w:oddHBand="1" w:evenHBand="0" w:firstRowFirstColumn="0" w:firstRowLastColumn="0" w:lastRowFirstColumn="0" w:lastRowLastColumn="0"/>
+              <w:rPr>
+                <w:sz w:val="18"/>
+              </w:rPr>
             </w:pPr>
             <w:r>
+              <w:rPr>
+                <w:sz w:val="18"/>
+              </w:rPr>
               <w:t>Close</w:t>
             </w:r>
           </w:p>
         </w:tc>
         <w:tc>
           <w:tcPr>
-            <w:tcW w:w="6063" w:type="dxa"/>
+            <w:tcW w:w="6513" w:type="dxa"/>
           </w:tcPr>
           <w:p>
             <w:pPr>
               <w:pStyle w:val="SAGEBodyText"/>
+              <w:cnfStyle w:val="000000100000" w:firstRow="0" w:lastRow="0" w:firstColumn="0" w:lastColumn="0" w:oddVBand="0" w:evenVBand="0" w:oddHBand="1" w:evenHBand="0" w:firstRowFirstColumn="0" w:firstRowLastColumn="0" w:lastRowFirstColumn="0" w:lastRowLastColumn="0"/>
+              <w:rPr>
+                <w:sz w:val="18"/>
+              </w:rPr>
             </w:pPr>
             <w:r>
+              <w:rPr>
+                <w:sz w:val="18"/>
+              </w:rPr>
               <w:t>This button, when pressed, will close the application.</w:t>
             </w:r>
           </w:p>
@@ -1816,82 +2547,127 @@
       <w:tr>
         <w:tc>
           <w:tcPr>
+            <w:cnfStyle w:val="001000000000" w:firstRow="0" w:lastRow="0" w:firstColumn="1" w:lastColumn="0" w:oddVBand="0" w:evenVBand="0" w:oddHBand="0" w:evenHBand="0" w:firstRowFirstColumn="0" w:firstRowLastColumn="0" w:lastRowFirstColumn="0" w:lastRowLastColumn="0"/>
             <w:tcW w:w="895" w:type="dxa"/>
           </w:tcPr>
           <w:p>
             <w:pPr>
               <w:pStyle w:val="SAGEBodyText"/>
               <w:jc w:val="center"/>
+              <w:rPr>
+                <w:sz w:val="18"/>
+              </w:rPr>
             </w:pPr>
             <w:r>
-              <w:t>18</w:t>
+              <w:rPr>
+                <w:sz w:val="18"/>
+              </w:rPr>
+              <w:t>20</w:t>
             </w:r>
           </w:p>
         </w:tc>
         <w:tc>
           <w:tcPr>
-            <w:tcW w:w="2250" w:type="dxa"/>
+            <w:tcW w:w="1800" w:type="dxa"/>
           </w:tcPr>
           <w:p>
             <w:pPr>
               <w:pStyle w:val="SAGEBodyText"/>
+              <w:cnfStyle w:val="000000000000" w:firstRow="0" w:lastRow="0" w:firstColumn="0" w:lastColumn="0" w:oddVBand="0" w:evenVBand="0" w:oddHBand="0" w:evenHBand="0" w:firstRowFirstColumn="0" w:firstRowLastColumn="0" w:lastRowFirstColumn="0" w:lastRowLastColumn="0"/>
+              <w:rPr>
+                <w:sz w:val="18"/>
+              </w:rPr>
             </w:pPr>
             <w:r>
+              <w:rPr>
+                <w:sz w:val="18"/>
+              </w:rPr>
               <w:t>Save Settings</w:t>
             </w:r>
           </w:p>
         </w:tc>
         <w:tc>
           <w:tcPr>
-            <w:tcW w:w="6063" w:type="dxa"/>
+            <w:tcW w:w="6513" w:type="dxa"/>
           </w:tcPr>
           <w:p>
             <w:pPr>
               <w:pStyle w:val="SAGEBodyText"/>
+              <w:cnfStyle w:val="000000000000" w:firstRow="0" w:lastRow="0" w:firstColumn="0" w:lastColumn="0" w:oddVBand="0" w:evenVBand="0" w:oddHBand="0" w:evenHBand="0" w:firstRowFirstColumn="0" w:firstRowLastColumn="0" w:lastRowFirstColumn="0" w:lastRowLastColumn="0"/>
+              <w:rPr>
+                <w:sz w:val="18"/>
+              </w:rPr>
             </w:pPr>
             <w:r>
+              <w:rPr>
+                <w:sz w:val="18"/>
+              </w:rPr>
               <w:t>This button, when pressed, will save the current settings into the application’s INI file.</w:t>
             </w:r>
           </w:p>
         </w:tc>
       </w:tr>
       <w:tr>
+        <w:trPr>
+          <w:cnfStyle w:val="000000100000" w:firstRow="0" w:lastRow="0" w:firstColumn="0" w:lastColumn="0" w:oddVBand="0" w:evenVBand="0" w:oddHBand="1" w:evenHBand="0" w:firstRowFirstColumn="0" w:firstRowLastColumn="0" w:lastRowFirstColumn="0" w:lastRowLastColumn="0"/>
+        </w:trPr>
         <w:tc>
           <w:tcPr>
+            <w:cnfStyle w:val="001000000000" w:firstRow="0" w:lastRow="0" w:firstColumn="1" w:lastColumn="0" w:oddVBand="0" w:evenVBand="0" w:oddHBand="0" w:evenHBand="0" w:firstRowFirstColumn="0" w:firstRowLastColumn="0" w:lastRowFirstColumn="0" w:lastRowLastColumn="0"/>
             <w:tcW w:w="895" w:type="dxa"/>
           </w:tcPr>
           <w:p>
             <w:pPr>
               <w:pStyle w:val="SAGEBodyText"/>
               <w:jc w:val="center"/>
+              <w:rPr>
+                <w:sz w:val="18"/>
+              </w:rPr>
             </w:pPr>
             <w:r>
-              <w:t>19</w:t>
+              <w:rPr>
+                <w:sz w:val="18"/>
+              </w:rPr>
+              <w:t>21</w:t>
             </w:r>
           </w:p>
         </w:tc>
         <w:tc>
           <w:tcPr>
-            <w:tcW w:w="2250" w:type="dxa"/>
+            <w:tcW w:w="1800" w:type="dxa"/>
           </w:tcPr>
           <w:p>
             <w:pPr>
               <w:pStyle w:val="SAGEBodyText"/>
+              <w:cnfStyle w:val="000000100000" w:firstRow="0" w:lastRow="0" w:firstColumn="0" w:lastColumn="0" w:oddVBand="0" w:evenVBand="0" w:oddHBand="1" w:evenHBand="0" w:firstRowFirstColumn="0" w:firstRowLastColumn="0" w:lastRowFirstColumn="0" w:lastRowLastColumn="0"/>
+              <w:rPr>
+                <w:sz w:val="18"/>
+              </w:rPr>
             </w:pPr>
             <w:r>
+              <w:rPr>
+                <w:sz w:val="18"/>
+              </w:rPr>
               <w:t>Generate</w:t>
             </w:r>
           </w:p>
         </w:tc>
         <w:tc>
           <w:tcPr>
-            <w:tcW w:w="6063" w:type="dxa"/>
+            <w:tcW w:w="6513" w:type="dxa"/>
           </w:tcPr>
           <w:p>
             <w:pPr>
               <w:pStyle w:val="SAGEBodyText"/>
+              <w:cnfStyle w:val="000000100000" w:firstRow="0" w:lastRow="0" w:firstColumn="0" w:lastColumn="0" w:oddVBand="0" w:evenVBand="0" w:oddHBand="1" w:evenHBand="0" w:firstRowFirstColumn="0" w:firstRowLastColumn="0" w:lastRowFirstColumn="0" w:lastRowLastColumn="0"/>
+              <w:rPr>
+                <w:sz w:val="18"/>
+              </w:rPr>
             </w:pPr>
             <w:r>
+              <w:rPr>
+                <w:sz w:val="18"/>
+              </w:rPr>
               <w:t>This button, when pressed, will start the generation process. If there are any problems with information in the form, errors will be displayed in the form and no output will be generated.</w:t>
             </w:r>
           </w:p>
@@ -1945,7 +2721,33 @@
         <w:pStyle w:val="SAGEBodyText"/>
       </w:pPr>
       <w:r>
-        <w:t>Upon a successful run of the application, the following is an example of what will be output to the designated output folder:</w:t>
+        <w:t>Upon a successful run of the application, the following is an example of what will be output to the designated output folder</w:t>
+      </w:r>
+      <w:r>
+        <w:t xml:space="preserve">: </w:t>
+      </w:r>
+    </w:p>
+    <w:p>
+      <w:pPr>
+        <w:pStyle w:val="SAGEBodyText"/>
+      </w:pPr>
+      <w:r>
+        <w:rPr>
+          <w:b/>
+        </w:rPr>
+        <w:t>Note:</w:t>
+      </w:r>
+      <w:r>
+        <w:t xml:space="preserve"> The number of files generated will depend on the options that were </w:t>
+      </w:r>
+      <w:r>
+        <w:t xml:space="preserve">originally </w:t>
+      </w:r>
+      <w:r>
+        <w:t>selected</w:t>
+      </w:r>
+      <w:r>
+        <w:t>.</w:t>
       </w:r>
     </w:p>
     <w:p>
@@ -1962,10 +2764,10 @@
           <w:noProof/>
         </w:rPr>
         <w:drawing>
-          <wp:inline distT="0" distB="0" distL="0" distR="0" wp14:anchorId="14D391DC" wp14:editId="4FA3431C">
-            <wp:extent cx="5907819" cy="2803939"/>
-            <wp:effectExtent l="0" t="0" r="0" b="0"/>
-            <wp:docPr id="6" name="Picture 6"/>
+          <wp:inline distT="0" distB="0" distL="0" distR="0" wp14:anchorId="02CFC941" wp14:editId="798DC7B2">
+            <wp:extent cx="5853430" cy="5459095"/>
+            <wp:effectExtent l="0" t="0" r="0" b="8255"/>
+            <wp:docPr id="10" name="Picture 10"/>
             <wp:cNvGraphicFramePr>
               <a:graphicFrameLocks xmlns:a="http://schemas.openxmlformats.org/drawingml/2006/main" noChangeAspect="1"/>
             </wp:cNvGraphicFramePr>
@@ -1985,7 +2787,7 @@
                   <pic:spPr>
                     <a:xfrm>
                       <a:off x="0" y="0"/>
-                      <a:ext cx="5921582" cy="2810471"/>
+                      <a:ext cx="5853430" cy="5459095"/>
                     </a:xfrm>
                     <a:prstGeom prst="rect">
                       <a:avLst/>
@@ -2006,11 +2808,12 @@
         <w:rPr>
           <w:noProof/>
         </w:rPr>
+        <w:lastRenderedPageBreak/>
         <w:drawing>
-          <wp:inline distT="0" distB="0" distL="0" distR="0" wp14:anchorId="5C93B28A" wp14:editId="273B0804">
-            <wp:extent cx="5907405" cy="2803742"/>
+          <wp:inline distT="0" distB="0" distL="0" distR="0" wp14:anchorId="0A29BCC0" wp14:editId="0751EC31">
+            <wp:extent cx="5853430" cy="4993640"/>
             <wp:effectExtent l="0" t="0" r="0" b="0"/>
-            <wp:docPr id="7" name="Picture 7"/>
+            <wp:docPr id="11" name="Picture 11"/>
             <wp:cNvGraphicFramePr>
               <a:graphicFrameLocks xmlns:a="http://schemas.openxmlformats.org/drawingml/2006/main" noChangeAspect="1"/>
             </wp:cNvGraphicFramePr>
@@ -2030,7 +2833,7 @@
                   <pic:spPr>
                     <a:xfrm>
                       <a:off x="0" y="0"/>
-                      <a:ext cx="5914110" cy="2806924"/>
+                      <a:ext cx="5853430" cy="4993640"/>
                     </a:xfrm>
                     <a:prstGeom prst="rect">
                       <a:avLst/>
@@ -2849,7 +3652,7 @@
         <v:path o:extrusionok="f" gradientshapeok="t" o:connecttype="rect"/>
         <o:lock v:ext="edit" aspectratio="t"/>
       </v:shapetype>
-      <v:shape id="_x0000_i1035" type="#_x0000_t75" style="width:20.65pt;height:20.65pt" o:bullet="t">
+      <v:shape id="_x0000_i1100" type="#_x0000_t75" style="width:20.65pt;height:20.65pt" o:bullet="t">
         <v:imagedata r:id="rId1" o:title="clip_image001"/>
       </v:shape>
     </w:pict>
@@ -5072,6 +5875,118 @@
     </w:lvl>
   </w:abstractNum>
   <w:abstractNum w:abstractNumId="27" w15:restartNumberingAfterBreak="0">
+    <w:nsid w:val="623130B7"/>
+    <w:multiLevelType w:val="hybridMultilevel"/>
+    <w:tmpl w:val="AEB4D4E0"/>
+    <w:lvl w:ilvl="0" w:tplc="109EDBD2">
+      <w:numFmt w:val="bullet"/>
+      <w:lvlText w:val=""/>
+      <w:lvlJc w:val="left"/>
+      <w:pPr>
+        <w:ind w:left="720" w:hanging="360"/>
+      </w:pPr>
+      <w:rPr>
+        <w:rFonts w:ascii="Symbol" w:eastAsiaTheme="minorHAnsi" w:hAnsi="Symbol" w:cstheme="minorBidi" w:hint="default"/>
+      </w:rPr>
+    </w:lvl>
+    <w:lvl w:ilvl="1" w:tplc="04090003" w:tentative="1">
+      <w:start w:val="1"/>
+      <w:numFmt w:val="bullet"/>
+      <w:lvlText w:val="o"/>
+      <w:lvlJc w:val="left"/>
+      <w:pPr>
+        <w:ind w:left="1440" w:hanging="360"/>
+      </w:pPr>
+      <w:rPr>
+        <w:rFonts w:ascii="Courier New" w:hAnsi="Courier New" w:cs="Courier New" w:hint="default"/>
+      </w:rPr>
+    </w:lvl>
+    <w:lvl w:ilvl="2" w:tplc="04090005" w:tentative="1">
+      <w:start w:val="1"/>
+      <w:numFmt w:val="bullet"/>
+      <w:lvlText w:val=""/>
+      <w:lvlJc w:val="left"/>
+      <w:pPr>
+        <w:ind w:left="2160" w:hanging="360"/>
+      </w:pPr>
+      <w:rPr>
+        <w:rFonts w:ascii="Wingdings" w:hAnsi="Wingdings" w:hint="default"/>
+      </w:rPr>
+    </w:lvl>
+    <w:lvl w:ilvl="3" w:tplc="04090001" w:tentative="1">
+      <w:start w:val="1"/>
+      <w:numFmt w:val="bullet"/>
+      <w:lvlText w:val=""/>
+      <w:lvlJc w:val="left"/>
+      <w:pPr>
+        <w:ind w:left="2880" w:hanging="360"/>
+      </w:pPr>
+      <w:rPr>
+        <w:rFonts w:ascii="Symbol" w:hAnsi="Symbol" w:hint="default"/>
+      </w:rPr>
+    </w:lvl>
+    <w:lvl w:ilvl="4" w:tplc="04090003" w:tentative="1">
+      <w:start w:val="1"/>
+      <w:numFmt w:val="bullet"/>
+      <w:lvlText w:val="o"/>
+      <w:lvlJc w:val="left"/>
+      <w:pPr>
+        <w:ind w:left="3600" w:hanging="360"/>
+      </w:pPr>
+      <w:rPr>
+        <w:rFonts w:ascii="Courier New" w:hAnsi="Courier New" w:cs="Courier New" w:hint="default"/>
+      </w:rPr>
+    </w:lvl>
+    <w:lvl w:ilvl="5" w:tplc="04090005" w:tentative="1">
+      <w:start w:val="1"/>
+      <w:numFmt w:val="bullet"/>
+      <w:lvlText w:val=""/>
+      <w:lvlJc w:val="left"/>
+      <w:pPr>
+        <w:ind w:left="4320" w:hanging="360"/>
+      </w:pPr>
+      <w:rPr>
+        <w:rFonts w:ascii="Wingdings" w:hAnsi="Wingdings" w:hint="default"/>
+      </w:rPr>
+    </w:lvl>
+    <w:lvl w:ilvl="6" w:tplc="04090001" w:tentative="1">
+      <w:start w:val="1"/>
+      <w:numFmt w:val="bullet"/>
+      <w:lvlText w:val=""/>
+      <w:lvlJc w:val="left"/>
+      <w:pPr>
+        <w:ind w:left="5040" w:hanging="360"/>
+      </w:pPr>
+      <w:rPr>
+        <w:rFonts w:ascii="Symbol" w:hAnsi="Symbol" w:hint="default"/>
+      </w:rPr>
+    </w:lvl>
+    <w:lvl w:ilvl="7" w:tplc="04090003" w:tentative="1">
+      <w:start w:val="1"/>
+      <w:numFmt w:val="bullet"/>
+      <w:lvlText w:val="o"/>
+      <w:lvlJc w:val="left"/>
+      <w:pPr>
+        <w:ind w:left="5760" w:hanging="360"/>
+      </w:pPr>
+      <w:rPr>
+        <w:rFonts w:ascii="Courier New" w:hAnsi="Courier New" w:cs="Courier New" w:hint="default"/>
+      </w:rPr>
+    </w:lvl>
+    <w:lvl w:ilvl="8" w:tplc="04090005" w:tentative="1">
+      <w:start w:val="1"/>
+      <w:numFmt w:val="bullet"/>
+      <w:lvlText w:val=""/>
+      <w:lvlJc w:val="left"/>
+      <w:pPr>
+        <w:ind w:left="6480" w:hanging="360"/>
+      </w:pPr>
+      <w:rPr>
+        <w:rFonts w:ascii="Wingdings" w:hAnsi="Wingdings" w:hint="default"/>
+      </w:rPr>
+    </w:lvl>
+  </w:abstractNum>
+  <w:abstractNum w:abstractNumId="28" w15:restartNumberingAfterBreak="0">
     <w:nsid w:val="69DB46B7"/>
     <w:multiLevelType w:val="multilevel"/>
     <w:tmpl w:val="08090023"/>
@@ -5159,7 +6074,7 @@
       </w:pPr>
     </w:lvl>
   </w:abstractNum>
-  <w:abstractNum w:abstractNumId="28" w15:restartNumberingAfterBreak="0">
+  <w:abstractNum w:abstractNumId="29" w15:restartNumberingAfterBreak="0">
     <w:nsid w:val="6A9B07E0"/>
     <w:multiLevelType w:val="multilevel"/>
     <w:tmpl w:val="96829792"/>
@@ -5308,7 +6223,7 @@
       </w:rPr>
     </w:lvl>
   </w:abstractNum>
-  <w:abstractNum w:abstractNumId="29" w15:restartNumberingAfterBreak="0">
+  <w:abstractNum w:abstractNumId="30" w15:restartNumberingAfterBreak="0">
     <w:nsid w:val="6E6443B4"/>
     <w:multiLevelType w:val="hybridMultilevel"/>
     <w:tmpl w:val="00E46A98"/>
@@ -5421,7 +6336,7 @@
       </w:rPr>
     </w:lvl>
   </w:abstractNum>
-  <w:abstractNum w:abstractNumId="30" w15:restartNumberingAfterBreak="0">
+  <w:abstractNum w:abstractNumId="31" w15:restartNumberingAfterBreak="0">
     <w:nsid w:val="72FF7E5B"/>
     <w:multiLevelType w:val="hybridMultilevel"/>
     <w:tmpl w:val="9A841FE2"/>
@@ -5534,7 +6449,7 @@
       </w:rPr>
     </w:lvl>
   </w:abstractNum>
-  <w:abstractNum w:abstractNumId="31" w15:restartNumberingAfterBreak="0">
+  <w:abstractNum w:abstractNumId="32" w15:restartNumberingAfterBreak="0">
     <w:nsid w:val="74B17716"/>
     <w:multiLevelType w:val="multilevel"/>
     <w:tmpl w:val="0809001D"/>
@@ -5621,7 +6536,7 @@
       </w:pPr>
     </w:lvl>
   </w:abstractNum>
-  <w:abstractNum w:abstractNumId="32" w15:restartNumberingAfterBreak="0">
+  <w:abstractNum w:abstractNumId="33" w15:restartNumberingAfterBreak="0">
     <w:nsid w:val="76850F02"/>
     <w:multiLevelType w:val="multilevel"/>
     <w:tmpl w:val="0809001F"/>
@@ -5708,7 +6623,7 @@
       </w:pPr>
     </w:lvl>
   </w:abstractNum>
-  <w:abstractNum w:abstractNumId="33" w15:restartNumberingAfterBreak="0">
+  <w:abstractNum w:abstractNumId="34" w15:restartNumberingAfterBreak="0">
     <w:nsid w:val="7F110AFB"/>
     <w:multiLevelType w:val="hybridMultilevel"/>
     <w:tmpl w:val="615C8A5E"/>
@@ -5807,13 +6722,13 @@
     <w:abstractNumId w:val="10"/>
   </w:num>
   <w:num w:numId="4">
+    <w:abstractNumId w:val="33"/>
+  </w:num>
+  <w:num w:numId="5">
     <w:abstractNumId w:val="32"/>
   </w:num>
-  <w:num w:numId="5">
-    <w:abstractNumId w:val="31"/>
-  </w:num>
   <w:num w:numId="6">
-    <w:abstractNumId w:val="27"/>
+    <w:abstractNumId w:val="28"/>
   </w:num>
   <w:num w:numId="7">
     <w:abstractNumId w:val="9"/>
@@ -6074,13 +6989,13 @@
     <w:abstractNumId w:val="14"/>
   </w:num>
   <w:num w:numId="35">
-    <w:abstractNumId w:val="29"/>
+    <w:abstractNumId w:val="30"/>
   </w:num>
   <w:num w:numId="36">
     <w:abstractNumId w:val="26"/>
   </w:num>
   <w:num w:numId="37">
-    <w:abstractNumId w:val="28"/>
+    <w:abstractNumId w:val="29"/>
   </w:num>
   <w:num w:numId="38">
     <w:abstractNumId w:val="16"/>
@@ -6092,10 +7007,13 @@
     <w:abstractNumId w:val="23"/>
   </w:num>
   <w:num w:numId="41">
-    <w:abstractNumId w:val="33"/>
+    <w:abstractNumId w:val="34"/>
   </w:num>
   <w:num w:numId="42">
-    <w:abstractNumId w:val="30"/>
+    <w:abstractNumId w:val="31"/>
+  </w:num>
+  <w:num w:numId="43">
+    <w:abstractNumId w:val="27"/>
   </w:num>
   <w:numIdMacAtCleanup w:val="30"/>
 </w:numbering>
@@ -22696,6 +23614,69 @@
       <w:color w:val="FFFFFF" w:themeColor="background1"/>
     </w:rPr>
   </w:style>
+  <w:style w:type="table" w:styleId="PlainTable1">
+    <w:name w:val="Plain Table 1"/>
+    <w:basedOn w:val="TableNormal"/>
+    <w:uiPriority w:val="41"/>
+    <w:rsid w:val="00A22160"/>
+    <w:pPr>
+      <w:spacing w:after="0" w:line="240" w:lineRule="auto"/>
+    </w:pPr>
+    <w:tblPr>
+      <w:tblStyleRowBandSize w:val="1"/>
+      <w:tblStyleColBandSize w:val="1"/>
+      <w:tblBorders>
+        <w:top w:val="single" w:sz="4" w:space="0" w:color="BFBFBF" w:themeColor="background1" w:themeShade="BF"/>
+        <w:left w:val="single" w:sz="4" w:space="0" w:color="BFBFBF" w:themeColor="background1" w:themeShade="BF"/>
+        <w:bottom w:val="single" w:sz="4" w:space="0" w:color="BFBFBF" w:themeColor="background1" w:themeShade="BF"/>
+        <w:right w:val="single" w:sz="4" w:space="0" w:color="BFBFBF" w:themeColor="background1" w:themeShade="BF"/>
+        <w:insideH w:val="single" w:sz="4" w:space="0" w:color="BFBFBF" w:themeColor="background1" w:themeShade="BF"/>
+        <w:insideV w:val="single" w:sz="4" w:space="0" w:color="BFBFBF" w:themeColor="background1" w:themeShade="BF"/>
+      </w:tblBorders>
+    </w:tblPr>
+    <w:tblStylePr w:type="firstRow">
+      <w:rPr>
+        <w:b/>
+        <w:bCs/>
+      </w:rPr>
+    </w:tblStylePr>
+    <w:tblStylePr w:type="lastRow">
+      <w:rPr>
+        <w:b/>
+        <w:bCs/>
+      </w:rPr>
+      <w:tblPr/>
+      <w:tcPr>
+        <w:tcBorders>
+          <w:top w:val="double" w:sz="4" w:space="0" w:color="BFBFBF" w:themeColor="background1" w:themeShade="BF"/>
+        </w:tcBorders>
+      </w:tcPr>
+    </w:tblStylePr>
+    <w:tblStylePr w:type="firstCol">
+      <w:rPr>
+        <w:b/>
+        <w:bCs/>
+      </w:rPr>
+    </w:tblStylePr>
+    <w:tblStylePr w:type="lastCol">
+      <w:rPr>
+        <w:b/>
+        <w:bCs/>
+      </w:rPr>
+    </w:tblStylePr>
+    <w:tblStylePr w:type="band1Vert">
+      <w:tblPr/>
+      <w:tcPr>
+        <w:shd w:val="clear" w:color="auto" w:fill="F2F2F2" w:themeFill="background1" w:themeFillShade="F2"/>
+      </w:tcPr>
+    </w:tblStylePr>
+    <w:tblStylePr w:type="band1Horz">
+      <w:tblPr/>
+      <w:tcPr>
+        <w:shd w:val="clear" w:color="auto" w:fill="F2F2F2" w:themeFill="background1" w:themeFillShade="F2"/>
+      </w:tcPr>
+    </w:tblStylePr>
+  </w:style>
 </w:styles>
 </file>
 
@@ -22929,7 +23910,7 @@
 </file>
 
 <file path=customXml/itemProps1.xml><?xml version="1.0" encoding="utf-8"?>
-<ds:datastoreItem xmlns:ds="http://schemas.openxmlformats.org/officeDocument/2006/customXml" ds:itemID="{2E451099-BD00-4B53-A5B6-6FABBFCB6DF8}">
+<ds:datastoreItem xmlns:ds="http://schemas.openxmlformats.org/officeDocument/2006/customXml" ds:itemID="{56FE244D-0FC8-4957-BA38-E2953FF98FC7}">
   <ds:schemaRefs>
     <ds:schemaRef ds:uri="http://schemas.openxmlformats.org/officeDocument/2006/bibliography"/>
   </ds:schemaRefs>

</xml_diff>

<commit_message>
Updates to Generic Inquiry Config Docs
</commit_message>
<xml_diff>
--- a/docs/utilities/Sage300SDK_InquiryConfigurationGeneratorUtility.docx
+++ b/docs/utilities/Sage300SDK_InquiryConfigurationGeneratorUtility.docx
@@ -181,7 +181,7 @@
       <w:r>
         <w:fldChar w:fldCharType="separate"/>
       </w:r>
-      <w:hyperlink w:anchor="_Toc528664246" w:history="1">
+      <w:hyperlink w:anchor="_Toc529258174" w:history="1">
         <w:r>
           <w:rPr>
             <w:rStyle w:val="Hyperlink"/>
@@ -224,7 +224,7 @@
             <w:noProof/>
             <w:webHidden/>
           </w:rPr>
-          <w:instrText xml:space="preserve"> PAGEREF _Toc528664246 \h </w:instrText>
+          <w:instrText xml:space="preserve"> PAGEREF _Toc529258174 \h </w:instrText>
         </w:r>
         <w:r>
           <w:rPr>
@@ -265,7 +265,7 @@
           <w:sz w:val="22"/>
         </w:rPr>
       </w:pPr>
-      <w:hyperlink w:anchor="_Toc528664247" w:history="1">
+      <w:hyperlink w:anchor="_Toc529258175" w:history="1">
         <w:r>
           <w:rPr>
             <w:rStyle w:val="Hyperlink"/>
@@ -308,7 +308,7 @@
             <w:noProof/>
             <w:webHidden/>
           </w:rPr>
-          <w:instrText xml:space="preserve"> PAGEREF _Toc528664247 \h </w:instrText>
+          <w:instrText xml:space="preserve"> PAGEREF _Toc529258175 \h </w:instrText>
         </w:r>
         <w:r>
           <w:rPr>
@@ -349,7 +349,7 @@
           <w:sz w:val="22"/>
         </w:rPr>
       </w:pPr>
-      <w:hyperlink w:anchor="_Toc528664248" w:history="1">
+      <w:hyperlink w:anchor="_Toc529258176" w:history="1">
         <w:r>
           <w:rPr>
             <w:rStyle w:val="Hyperlink"/>
@@ -392,7 +392,7 @@
             <w:noProof/>
             <w:webHidden/>
           </w:rPr>
-          <w:instrText xml:space="preserve"> PAGEREF _Toc528664248 \h </w:instrText>
+          <w:instrText xml:space="preserve"> PAGEREF _Toc529258176 \h </w:instrText>
         </w:r>
         <w:r>
           <w:rPr>
@@ -464,7 +464,7 @@
         <w:framePr w:wrap="around"/>
       </w:pPr>
       <w:bookmarkStart w:id="0" w:name="_Toc440376140"/>
-      <w:bookmarkStart w:id="1" w:name="_Toc528664246"/>
+      <w:bookmarkStart w:id="1" w:name="_Toc529258174"/>
       <w:r>
         <w:lastRenderedPageBreak/>
         <w:t>Overview</w:t>
@@ -578,25 +578,13 @@
         <w:rPr>
           <w:lang w:val="en"/>
         </w:rPr>
-        <w:t xml:space="preserve">7 </w:t>
+        <w:t>7</w:t>
       </w:r>
       <w:r>
         <w:rPr>
           <w:lang w:val="en"/>
         </w:rPr>
-        <w:t xml:space="preserve">and is compatible with Visual Studio </w:t>
-      </w:r>
-      <w:r>
-        <w:rPr>
-          <w:lang w:val="en"/>
-        </w:rPr>
-        <w:t>20</w:t>
-      </w:r>
-      <w:r>
-        <w:rPr>
-          <w:lang w:val="en"/>
-        </w:rPr>
-        <w:t xml:space="preserve">17. </w:t>
+        <w:t xml:space="preserve">. </w:t>
       </w:r>
       <w:r>
         <w:rPr>
@@ -707,7 +695,7 @@
         <w:pStyle w:val="SAGEHeading1"/>
         <w:framePr w:h="1936" w:hRule="exact" w:wrap="around"/>
       </w:pPr>
-      <w:bookmarkStart w:id="2" w:name="_Toc528664247"/>
+      <w:bookmarkStart w:id="2" w:name="_Toc529258175"/>
       <w:r>
         <w:lastRenderedPageBreak/>
         <w:t>Usage</w:t>
@@ -880,8 +868,6 @@
           </wp:inline>
         </w:drawing>
       </w:r>
-      <w:bookmarkStart w:id="3" w:name="_GoBack"/>
-      <w:bookmarkEnd w:id="3"/>
     </w:p>
     <w:p>
       <w:pPr>
@@ -1987,7 +1973,15 @@
               <w:rPr>
                 <w:sz w:val="18"/>
               </w:rPr>
-              <w:t>Datasource</w:t>
+              <w:t>Dataso</w:t>
+            </w:r>
+            <w:bookmarkStart w:id="3" w:name="_GoBack"/>
+            <w:bookmarkEnd w:id="3"/>
+            <w:r>
+              <w:rPr>
+                <w:sz w:val="18"/>
+              </w:rPr>
+              <w:t>urce</w:t>
             </w:r>
           </w:p>
         </w:tc>
@@ -2695,7 +2689,7 @@
         <w:pStyle w:val="SAGEHeading1"/>
         <w:framePr w:wrap="around"/>
       </w:pPr>
-      <w:bookmarkStart w:id="4" w:name="_Toc528664248"/>
+      <w:bookmarkStart w:id="4" w:name="_Toc529258176"/>
       <w:r>
         <w:lastRenderedPageBreak/>
         <w:t>P</w:t>
@@ -3607,7 +3601,7 @@
       <w:rPr>
         <w:noProof/>
       </w:rPr>
-      <w:t>Usage</w:t>
+      <w:t>Program Output</w:t>
     </w:r>
     <w:r>
       <w:rPr>
@@ -3652,7 +3646,7 @@
         <v:path o:extrusionok="f" gradientshapeok="t" o:connecttype="rect"/>
         <o:lock v:ext="edit" aspectratio="t"/>
       </v:shapetype>
-      <v:shape id="_x0000_i1100" type="#_x0000_t75" style="width:20.65pt;height:20.65pt" o:bullet="t">
+      <v:shape id="_x0000_i1027" type="#_x0000_t75" style="width:20.35pt;height:20.35pt" o:bullet="t">
         <v:imagedata r:id="rId1" o:title="clip_image001"/>
       </v:shape>
     </w:pict>
@@ -23910,7 +23904,7 @@
 </file>
 
 <file path=customXml/itemProps1.xml><?xml version="1.0" encoding="utf-8"?>
-<ds:datastoreItem xmlns:ds="http://schemas.openxmlformats.org/officeDocument/2006/customXml" ds:itemID="{56FE244D-0FC8-4957-BA38-E2953FF98FC7}">
+<ds:datastoreItem xmlns:ds="http://schemas.openxmlformats.org/officeDocument/2006/customXml" ds:itemID="{CE75F49F-6F68-4850-8F08-3D49ADC7A7F6}">
   <ds:schemaRefs>
     <ds:schemaRef ds:uri="http://schemas.openxmlformats.org/officeDocument/2006/bibliography"/>
   </ds:schemaRefs>

</xml_diff>